<commit_message>
Solve unique binary search tree problem
</commit_message>
<xml_diff>
--- a/Tree/Docs/Tree Medium Questions.docx
+++ b/Tree/Docs/Tree Medium Questions.docx
@@ -7107,6 +7107,1333 @@
         </w:rPr>
         <w:t>};</w:t>
       </w:r>
+    </w:p>
+    <w:p>
+      <w:pPr>
+        <w:pBdr>
+          <w:bottom w:val="single" w:sz="6" w:space="1" w:color="auto"/>
+        </w:pBdr>
+        <w:rPr>
+          <w:rFonts w:ascii="Arial" w:hAnsi="Arial" w:cs="Arial"/>
+          <w:sz w:val="24"/>
+          <w:szCs w:val="24"/>
+          <w:lang w:val="en-US"/>
+        </w:rPr>
+      </w:pPr>
+    </w:p>
+    <w:p>
+      <w:pPr>
+        <w:rPr>
+          <w:rFonts w:ascii="Arial" w:hAnsi="Arial" w:cs="Arial"/>
+          <w:sz w:val="24"/>
+          <w:szCs w:val="24"/>
+          <w:lang w:val="en-US"/>
+        </w:rPr>
+      </w:pPr>
+    </w:p>
+    <w:p>
+      <w:pPr>
+        <w:pStyle w:val="Heading1"/>
+        <w:rPr>
+          <w:b/>
+          <w:bCs/>
+          <w:sz w:val="36"/>
+          <w:szCs w:val="36"/>
+          <w:lang w:val="en-US"/>
+        </w:rPr>
+      </w:pPr>
+      <w:r>
+        <w:rPr>
+          <w:b/>
+          <w:bCs/>
+          <w:sz w:val="36"/>
+          <w:szCs w:val="36"/>
+          <w:lang w:val="en-US"/>
+        </w:rPr>
+        <w:t>Unique Binary Search Trees</w:t>
+      </w:r>
+    </w:p>
+    <w:p>
+      <w:pPr>
+        <w:rPr>
+          <w:lang w:val="en-US"/>
+        </w:rPr>
+      </w:pPr>
+    </w:p>
+    <w:p>
+      <w:pPr>
+        <w:jc w:val="center"/>
+        <w:rPr>
+          <w:lang w:val="en-US"/>
+        </w:rPr>
+      </w:pPr>
+      <w:r>
+        <w:rPr>
+          <w:noProof/>
+        </w:rPr>
+        <w:drawing>
+          <wp:inline distT="0" distB="0" distL="0" distR="0" wp14:anchorId="2EB97CC3" wp14:editId="7108FD14">
+            <wp:extent cx="3703603" cy="914400"/>
+            <wp:effectExtent l="0" t="0" r="0" b="0"/>
+            <wp:docPr id="6" name="Picture 6"/>
+            <wp:cNvGraphicFramePr>
+              <a:graphicFrameLocks xmlns:a="http://schemas.openxmlformats.org/drawingml/2006/main" noChangeAspect="1"/>
+            </wp:cNvGraphicFramePr>
+            <a:graphic xmlns:a="http://schemas.openxmlformats.org/drawingml/2006/main">
+              <a:graphicData uri="http://schemas.openxmlformats.org/drawingml/2006/picture">
+                <pic:pic xmlns:pic="http://schemas.openxmlformats.org/drawingml/2006/picture">
+                  <pic:nvPicPr>
+                    <pic:cNvPr id="0" name="Picture 1"/>
+                    <pic:cNvPicPr>
+                      <a:picLocks noChangeAspect="1" noChangeArrowheads="1"/>
+                    </pic:cNvPicPr>
+                  </pic:nvPicPr>
+                  <pic:blipFill>
+                    <a:blip r:embed="rId11" cstate="print">
+                      <a:extLst>
+                        <a:ext uri="{28A0092B-C50C-407E-A947-70E740481C1C}">
+                          <a14:useLocalDpi xmlns:a14="http://schemas.microsoft.com/office/drawing/2010/main" val="0"/>
+                        </a:ext>
+                      </a:extLst>
+                    </a:blip>
+                    <a:srcRect/>
+                    <a:stretch>
+                      <a:fillRect/>
+                    </a:stretch>
+                  </pic:blipFill>
+                  <pic:spPr bwMode="auto">
+                    <a:xfrm>
+                      <a:off x="0" y="0"/>
+                      <a:ext cx="3709637" cy="915890"/>
+                    </a:xfrm>
+                    <a:prstGeom prst="rect">
+                      <a:avLst/>
+                    </a:prstGeom>
+                    <a:noFill/>
+                    <a:ln>
+                      <a:noFill/>
+                    </a:ln>
+                  </pic:spPr>
+                </pic:pic>
+              </a:graphicData>
+            </a:graphic>
+          </wp:inline>
+        </w:drawing>
+      </w:r>
+    </w:p>
+    <w:p>
+      <w:pPr>
+        <w:jc w:val="center"/>
+        <w:rPr>
+          <w:lang w:val="en-US"/>
+        </w:rPr>
+      </w:pPr>
+    </w:p>
+    <w:p>
+      <w:pPr>
+        <w:jc w:val="center"/>
+        <w:rPr>
+          <w:lang w:val="en-US"/>
+        </w:rPr>
+      </w:pPr>
+      <w:r>
+        <w:rPr>
+          <w:lang w:val="en-US"/>
+        </w:rPr>
+        <w:drawing>
+          <wp:inline distT="0" distB="0" distL="0" distR="0" wp14:anchorId="4DB44872" wp14:editId="7338847C">
+            <wp:extent cx="5577840" cy="2714307"/>
+            <wp:effectExtent l="0" t="0" r="0" b="0"/>
+            <wp:docPr id="7" name="Picture 7"/>
+            <wp:cNvGraphicFramePr>
+              <a:graphicFrameLocks xmlns:a="http://schemas.openxmlformats.org/drawingml/2006/main" noChangeAspect="1"/>
+            </wp:cNvGraphicFramePr>
+            <a:graphic xmlns:a="http://schemas.openxmlformats.org/drawingml/2006/main">
+              <a:graphicData uri="http://schemas.openxmlformats.org/drawingml/2006/picture">
+                <pic:pic xmlns:pic="http://schemas.openxmlformats.org/drawingml/2006/picture">
+                  <pic:nvPicPr>
+                    <pic:cNvPr id="1" name=""/>
+                    <pic:cNvPicPr/>
+                  </pic:nvPicPr>
+                  <pic:blipFill>
+                    <a:blip r:embed="rId12"/>
+                    <a:stretch>
+                      <a:fillRect/>
+                    </a:stretch>
+                  </pic:blipFill>
+                  <pic:spPr>
+                    <a:xfrm>
+                      <a:off x="0" y="0"/>
+                      <a:ext cx="5609287" cy="2729610"/>
+                    </a:xfrm>
+                    <a:prstGeom prst="rect">
+                      <a:avLst/>
+                    </a:prstGeom>
+                  </pic:spPr>
+                </pic:pic>
+              </a:graphicData>
+            </a:graphic>
+          </wp:inline>
+        </w:drawing>
+      </w:r>
+    </w:p>
+    <w:p>
+      <w:pPr>
+        <w:jc w:val="center"/>
+        <w:rPr>
+          <w:lang w:val="en-US"/>
+        </w:rPr>
+      </w:pPr>
+    </w:p>
+    <w:p>
+      <w:pPr>
+        <w:rPr>
+          <w:rFonts w:ascii="Arial" w:hAnsi="Arial" w:cs="Arial"/>
+          <w:sz w:val="24"/>
+          <w:szCs w:val="24"/>
+          <w:lang w:val="en-US"/>
+        </w:rPr>
+      </w:pPr>
+      <w:r>
+        <w:rPr>
+          <w:rFonts w:ascii="Arial" w:hAnsi="Arial" w:cs="Arial"/>
+          <w:sz w:val="24"/>
+          <w:szCs w:val="24"/>
+          <w:lang w:val="en-US"/>
+        </w:rPr>
+        <w:t>class Solution {</w:t>
+      </w:r>
+    </w:p>
+    <w:p>
+      <w:pPr>
+        <w:rPr>
+          <w:rFonts w:ascii="Arial" w:hAnsi="Arial" w:cs="Arial"/>
+          <w:sz w:val="24"/>
+          <w:szCs w:val="24"/>
+          <w:lang w:val="en-US"/>
+        </w:rPr>
+      </w:pPr>
+      <w:r>
+        <w:rPr>
+          <w:rFonts w:ascii="Arial" w:hAnsi="Arial" w:cs="Arial"/>
+          <w:sz w:val="24"/>
+          <w:szCs w:val="24"/>
+          <w:lang w:val="en-US"/>
+        </w:rPr>
+        <w:t>public:</w:t>
+      </w:r>
+    </w:p>
+    <w:p>
+      <w:pPr>
+        <w:rPr>
+          <w:rFonts w:ascii="Arial" w:hAnsi="Arial" w:cs="Arial"/>
+          <w:sz w:val="24"/>
+          <w:szCs w:val="24"/>
+          <w:lang w:val="en-US"/>
+        </w:rPr>
+      </w:pPr>
+      <w:r>
+        <w:rPr>
+          <w:rFonts w:ascii="Arial" w:hAnsi="Arial" w:cs="Arial"/>
+          <w:sz w:val="24"/>
+          <w:szCs w:val="24"/>
+          <w:lang w:val="en-US"/>
+        </w:rPr>
+        <w:t xml:space="preserve">    int </w:t>
+      </w:r>
+      <w:proofErr w:type="spellStart"/>
+      <w:proofErr w:type="gramStart"/>
+      <w:r>
+        <w:rPr>
+          <w:rFonts w:ascii="Arial" w:hAnsi="Arial" w:cs="Arial"/>
+          <w:sz w:val="24"/>
+          <w:szCs w:val="24"/>
+          <w:lang w:val="en-US"/>
+        </w:rPr>
+        <w:t>recFunc</w:t>
+      </w:r>
+      <w:proofErr w:type="spellEnd"/>
+      <w:r>
+        <w:rPr>
+          <w:rFonts w:ascii="Arial" w:hAnsi="Arial" w:cs="Arial"/>
+          <w:sz w:val="24"/>
+          <w:szCs w:val="24"/>
+          <w:lang w:val="en-US"/>
+        </w:rPr>
+        <w:t>(</w:t>
+      </w:r>
+      <w:proofErr w:type="gramEnd"/>
+      <w:r>
+        <w:rPr>
+          <w:rFonts w:ascii="Arial" w:hAnsi="Arial" w:cs="Arial"/>
+          <w:sz w:val="24"/>
+          <w:szCs w:val="24"/>
+          <w:lang w:val="en-US"/>
+        </w:rPr>
+        <w:t>int n, vector&lt;int&gt; &amp;</w:t>
+      </w:r>
+      <w:proofErr w:type="spellStart"/>
+      <w:r>
+        <w:rPr>
+          <w:rFonts w:ascii="Arial" w:hAnsi="Arial" w:cs="Arial"/>
+          <w:sz w:val="24"/>
+          <w:szCs w:val="24"/>
+          <w:lang w:val="en-US"/>
+        </w:rPr>
+        <w:t>dp</w:t>
+      </w:r>
+      <w:proofErr w:type="spellEnd"/>
+      <w:r>
+        <w:rPr>
+          <w:rFonts w:ascii="Arial" w:hAnsi="Arial" w:cs="Arial"/>
+          <w:sz w:val="24"/>
+          <w:szCs w:val="24"/>
+          <w:lang w:val="en-US"/>
+        </w:rPr>
+        <w:t>) {</w:t>
+      </w:r>
+    </w:p>
+    <w:p>
+      <w:pPr>
+        <w:rPr>
+          <w:rFonts w:ascii="Arial" w:hAnsi="Arial" w:cs="Arial"/>
+          <w:sz w:val="24"/>
+          <w:szCs w:val="24"/>
+          <w:lang w:val="en-US"/>
+        </w:rPr>
+      </w:pPr>
+      <w:r>
+        <w:rPr>
+          <w:rFonts w:ascii="Arial" w:hAnsi="Arial" w:cs="Arial"/>
+          <w:sz w:val="24"/>
+          <w:szCs w:val="24"/>
+          <w:lang w:val="en-US"/>
+        </w:rPr>
+        <w:t xml:space="preserve">        </w:t>
+      </w:r>
+      <w:proofErr w:type="spellStart"/>
+      <w:r>
+        <w:rPr>
+          <w:rFonts w:ascii="Arial" w:hAnsi="Arial" w:cs="Arial"/>
+          <w:sz w:val="24"/>
+          <w:szCs w:val="24"/>
+          <w:lang w:val="en-US"/>
+        </w:rPr>
+        <w:t>cout</w:t>
+      </w:r>
+      <w:proofErr w:type="spellEnd"/>
+      <w:r>
+        <w:rPr>
+          <w:rFonts w:ascii="Arial" w:hAnsi="Arial" w:cs="Arial"/>
+          <w:sz w:val="24"/>
+          <w:szCs w:val="24"/>
+          <w:lang w:val="en-US"/>
+        </w:rPr>
+        <w:t xml:space="preserve"> &lt;&lt; n &lt;&lt; </w:t>
+      </w:r>
+      <w:proofErr w:type="spellStart"/>
+      <w:r>
+        <w:rPr>
+          <w:rFonts w:ascii="Arial" w:hAnsi="Arial" w:cs="Arial"/>
+          <w:sz w:val="24"/>
+          <w:szCs w:val="24"/>
+          <w:lang w:val="en-US"/>
+        </w:rPr>
+        <w:t>endl</w:t>
+      </w:r>
+      <w:proofErr w:type="spellEnd"/>
+      <w:r>
+        <w:rPr>
+          <w:rFonts w:ascii="Arial" w:hAnsi="Arial" w:cs="Arial"/>
+          <w:sz w:val="24"/>
+          <w:szCs w:val="24"/>
+          <w:lang w:val="en-US"/>
+        </w:rPr>
+        <w:t>;</w:t>
+      </w:r>
+    </w:p>
+    <w:p>
+      <w:pPr>
+        <w:rPr>
+          <w:rFonts w:ascii="Arial" w:hAnsi="Arial" w:cs="Arial"/>
+          <w:sz w:val="24"/>
+          <w:szCs w:val="24"/>
+          <w:lang w:val="en-US"/>
+        </w:rPr>
+      </w:pPr>
+      <w:r>
+        <w:rPr>
+          <w:rFonts w:ascii="Arial" w:hAnsi="Arial" w:cs="Arial"/>
+          <w:sz w:val="24"/>
+          <w:szCs w:val="24"/>
+          <w:lang w:val="en-US"/>
+        </w:rPr>
+        <w:t xml:space="preserve">        if(</w:t>
+      </w:r>
+      <w:proofErr w:type="spellStart"/>
+      <w:r>
+        <w:rPr>
+          <w:rFonts w:ascii="Arial" w:hAnsi="Arial" w:cs="Arial"/>
+          <w:sz w:val="24"/>
+          <w:szCs w:val="24"/>
+          <w:lang w:val="en-US"/>
+        </w:rPr>
+        <w:t>dp</w:t>
+      </w:r>
+      <w:proofErr w:type="spellEnd"/>
+      <w:r>
+        <w:rPr>
+          <w:rFonts w:ascii="Arial" w:hAnsi="Arial" w:cs="Arial"/>
+          <w:sz w:val="24"/>
+          <w:szCs w:val="24"/>
+          <w:lang w:val="en-US"/>
+        </w:rPr>
+        <w:t>[n</w:t>
+      </w:r>
+      <w:proofErr w:type="gramStart"/>
+      <w:r>
+        <w:rPr>
+          <w:rFonts w:ascii="Arial" w:hAnsi="Arial" w:cs="Arial"/>
+          <w:sz w:val="24"/>
+          <w:szCs w:val="24"/>
+          <w:lang w:val="en-US"/>
+        </w:rPr>
+        <w:t>] !</w:t>
+      </w:r>
+      <w:proofErr w:type="gramEnd"/>
+      <w:r>
+        <w:rPr>
+          <w:rFonts w:ascii="Arial" w:hAnsi="Arial" w:cs="Arial"/>
+          <w:sz w:val="24"/>
+          <w:szCs w:val="24"/>
+          <w:lang w:val="en-US"/>
+        </w:rPr>
+        <w:t xml:space="preserve">= -1) return </w:t>
+      </w:r>
+      <w:proofErr w:type="spellStart"/>
+      <w:r>
+        <w:rPr>
+          <w:rFonts w:ascii="Arial" w:hAnsi="Arial" w:cs="Arial"/>
+          <w:sz w:val="24"/>
+          <w:szCs w:val="24"/>
+          <w:lang w:val="en-US"/>
+        </w:rPr>
+        <w:t>dp</w:t>
+      </w:r>
+      <w:proofErr w:type="spellEnd"/>
+      <w:r>
+        <w:rPr>
+          <w:rFonts w:ascii="Arial" w:hAnsi="Arial" w:cs="Arial"/>
+          <w:sz w:val="24"/>
+          <w:szCs w:val="24"/>
+          <w:lang w:val="en-US"/>
+        </w:rPr>
+        <w:t>[n];</w:t>
+      </w:r>
+    </w:p>
+    <w:p>
+      <w:pPr>
+        <w:rPr>
+          <w:rFonts w:ascii="Arial" w:hAnsi="Arial" w:cs="Arial"/>
+          <w:sz w:val="24"/>
+          <w:szCs w:val="24"/>
+          <w:lang w:val="en-US"/>
+        </w:rPr>
+      </w:pPr>
+      <w:r>
+        <w:rPr>
+          <w:rFonts w:ascii="Arial" w:hAnsi="Arial" w:cs="Arial"/>
+          <w:sz w:val="24"/>
+          <w:szCs w:val="24"/>
+          <w:lang w:val="en-US"/>
+        </w:rPr>
+        <w:t xml:space="preserve">        int </w:t>
+      </w:r>
+      <w:proofErr w:type="spellStart"/>
+      <w:r>
+        <w:rPr>
+          <w:rFonts w:ascii="Arial" w:hAnsi="Arial" w:cs="Arial"/>
+          <w:sz w:val="24"/>
+          <w:szCs w:val="24"/>
+          <w:lang w:val="en-US"/>
+        </w:rPr>
+        <w:t>ans</w:t>
+      </w:r>
+      <w:proofErr w:type="spellEnd"/>
+      <w:r>
+        <w:rPr>
+          <w:rFonts w:ascii="Arial" w:hAnsi="Arial" w:cs="Arial"/>
+          <w:sz w:val="24"/>
+          <w:szCs w:val="24"/>
+          <w:lang w:val="en-US"/>
+        </w:rPr>
+        <w:t xml:space="preserve"> = 0;</w:t>
+      </w:r>
+    </w:p>
+    <w:p>
+      <w:pPr>
+        <w:rPr>
+          <w:rFonts w:ascii="Arial" w:hAnsi="Arial" w:cs="Arial"/>
+          <w:sz w:val="24"/>
+          <w:szCs w:val="24"/>
+          <w:lang w:val="en-US"/>
+        </w:rPr>
+      </w:pPr>
+      <w:r>
+        <w:rPr>
+          <w:rFonts w:ascii="Arial" w:hAnsi="Arial" w:cs="Arial"/>
+          <w:sz w:val="24"/>
+          <w:szCs w:val="24"/>
+          <w:lang w:val="en-US"/>
+        </w:rPr>
+        <w:t xml:space="preserve">        </w:t>
+      </w:r>
+      <w:proofErr w:type="gramStart"/>
+      <w:r>
+        <w:rPr>
+          <w:rFonts w:ascii="Arial" w:hAnsi="Arial" w:cs="Arial"/>
+          <w:sz w:val="24"/>
+          <w:szCs w:val="24"/>
+          <w:lang w:val="en-US"/>
+        </w:rPr>
+        <w:t>for(</w:t>
+      </w:r>
+      <w:proofErr w:type="gramEnd"/>
+      <w:r>
+        <w:rPr>
+          <w:rFonts w:ascii="Arial" w:hAnsi="Arial" w:cs="Arial"/>
+          <w:sz w:val="24"/>
+          <w:szCs w:val="24"/>
+          <w:lang w:val="en-US"/>
+        </w:rPr>
+        <w:t xml:space="preserve">int </w:t>
+      </w:r>
+      <w:proofErr w:type="spellStart"/>
+      <w:r>
+        <w:rPr>
+          <w:rFonts w:ascii="Arial" w:hAnsi="Arial" w:cs="Arial"/>
+          <w:sz w:val="24"/>
+          <w:szCs w:val="24"/>
+          <w:lang w:val="en-US"/>
+        </w:rPr>
+        <w:t>i</w:t>
+      </w:r>
+      <w:proofErr w:type="spellEnd"/>
+      <w:r>
+        <w:rPr>
+          <w:rFonts w:ascii="Arial" w:hAnsi="Arial" w:cs="Arial"/>
+          <w:sz w:val="24"/>
+          <w:szCs w:val="24"/>
+          <w:lang w:val="en-US"/>
+        </w:rPr>
+        <w:t xml:space="preserve"> = 1; </w:t>
+      </w:r>
+      <w:proofErr w:type="spellStart"/>
+      <w:r>
+        <w:rPr>
+          <w:rFonts w:ascii="Arial" w:hAnsi="Arial" w:cs="Arial"/>
+          <w:sz w:val="24"/>
+          <w:szCs w:val="24"/>
+          <w:lang w:val="en-US"/>
+        </w:rPr>
+        <w:t>i</w:t>
+      </w:r>
+      <w:proofErr w:type="spellEnd"/>
+      <w:r>
+        <w:rPr>
+          <w:rFonts w:ascii="Arial" w:hAnsi="Arial" w:cs="Arial"/>
+          <w:sz w:val="24"/>
+          <w:szCs w:val="24"/>
+          <w:lang w:val="en-US"/>
+        </w:rPr>
+        <w:t xml:space="preserve"> &lt;= n; </w:t>
+      </w:r>
+      <w:proofErr w:type="spellStart"/>
+      <w:r>
+        <w:rPr>
+          <w:rFonts w:ascii="Arial" w:hAnsi="Arial" w:cs="Arial"/>
+          <w:sz w:val="24"/>
+          <w:szCs w:val="24"/>
+          <w:lang w:val="en-US"/>
+        </w:rPr>
+        <w:t>i</w:t>
+      </w:r>
+      <w:proofErr w:type="spellEnd"/>
+      <w:r>
+        <w:rPr>
+          <w:rFonts w:ascii="Arial" w:hAnsi="Arial" w:cs="Arial"/>
+          <w:sz w:val="24"/>
+          <w:szCs w:val="24"/>
+          <w:lang w:val="en-US"/>
+        </w:rPr>
+        <w:t>++) {</w:t>
+      </w:r>
+    </w:p>
+    <w:p>
+      <w:pPr>
+        <w:rPr>
+          <w:rFonts w:ascii="Arial" w:hAnsi="Arial" w:cs="Arial"/>
+          <w:sz w:val="24"/>
+          <w:szCs w:val="24"/>
+          <w:lang w:val="en-US"/>
+        </w:rPr>
+      </w:pPr>
+      <w:r>
+        <w:rPr>
+          <w:rFonts w:ascii="Arial" w:hAnsi="Arial" w:cs="Arial"/>
+          <w:sz w:val="24"/>
+          <w:szCs w:val="24"/>
+          <w:lang w:val="en-US"/>
+        </w:rPr>
+        <w:t xml:space="preserve">            int </w:t>
+      </w:r>
+      <w:proofErr w:type="spellStart"/>
+      <w:r>
+        <w:rPr>
+          <w:rFonts w:ascii="Arial" w:hAnsi="Arial" w:cs="Arial"/>
+          <w:sz w:val="24"/>
+          <w:szCs w:val="24"/>
+          <w:lang w:val="en-US"/>
+        </w:rPr>
+        <w:t>n_left_node</w:t>
+      </w:r>
+      <w:proofErr w:type="spellEnd"/>
+      <w:r>
+        <w:rPr>
+          <w:rFonts w:ascii="Arial" w:hAnsi="Arial" w:cs="Arial"/>
+          <w:sz w:val="24"/>
+          <w:szCs w:val="24"/>
+          <w:lang w:val="en-US"/>
+        </w:rPr>
+        <w:t xml:space="preserve"> = </w:t>
+      </w:r>
+      <w:proofErr w:type="spellStart"/>
+      <w:r>
+        <w:rPr>
+          <w:rFonts w:ascii="Arial" w:hAnsi="Arial" w:cs="Arial"/>
+          <w:sz w:val="24"/>
+          <w:szCs w:val="24"/>
+          <w:lang w:val="en-US"/>
+        </w:rPr>
+        <w:t>i</w:t>
+      </w:r>
+      <w:proofErr w:type="spellEnd"/>
+      <w:r>
+        <w:rPr>
+          <w:rFonts w:ascii="Arial" w:hAnsi="Arial" w:cs="Arial"/>
+          <w:sz w:val="24"/>
+          <w:szCs w:val="24"/>
+          <w:lang w:val="en-US"/>
+        </w:rPr>
+        <w:t xml:space="preserve"> - 1;</w:t>
+      </w:r>
+    </w:p>
+    <w:p>
+      <w:pPr>
+        <w:rPr>
+          <w:rFonts w:ascii="Arial" w:hAnsi="Arial" w:cs="Arial"/>
+          <w:sz w:val="24"/>
+          <w:szCs w:val="24"/>
+          <w:lang w:val="en-US"/>
+        </w:rPr>
+      </w:pPr>
+      <w:r>
+        <w:rPr>
+          <w:rFonts w:ascii="Arial" w:hAnsi="Arial" w:cs="Arial"/>
+          <w:sz w:val="24"/>
+          <w:szCs w:val="24"/>
+          <w:lang w:val="en-US"/>
+        </w:rPr>
+        <w:t xml:space="preserve">            int </w:t>
+      </w:r>
+      <w:proofErr w:type="spellStart"/>
+      <w:r>
+        <w:rPr>
+          <w:rFonts w:ascii="Arial" w:hAnsi="Arial" w:cs="Arial"/>
+          <w:sz w:val="24"/>
+          <w:szCs w:val="24"/>
+          <w:lang w:val="en-US"/>
+        </w:rPr>
+        <w:t>n_right_node</w:t>
+      </w:r>
+      <w:proofErr w:type="spellEnd"/>
+      <w:r>
+        <w:rPr>
+          <w:rFonts w:ascii="Arial" w:hAnsi="Arial" w:cs="Arial"/>
+          <w:sz w:val="24"/>
+          <w:szCs w:val="24"/>
+          <w:lang w:val="en-US"/>
+        </w:rPr>
+        <w:t xml:space="preserve"> = n - </w:t>
+      </w:r>
+      <w:proofErr w:type="spellStart"/>
+      <w:r>
+        <w:rPr>
+          <w:rFonts w:ascii="Arial" w:hAnsi="Arial" w:cs="Arial"/>
+          <w:sz w:val="24"/>
+          <w:szCs w:val="24"/>
+          <w:lang w:val="en-US"/>
+        </w:rPr>
+        <w:t>i</w:t>
+      </w:r>
+      <w:proofErr w:type="spellEnd"/>
+      <w:r>
+        <w:rPr>
+          <w:rFonts w:ascii="Arial" w:hAnsi="Arial" w:cs="Arial"/>
+          <w:sz w:val="24"/>
+          <w:szCs w:val="24"/>
+          <w:lang w:val="en-US"/>
+        </w:rPr>
+        <w:t>;</w:t>
+      </w:r>
+    </w:p>
+    <w:p>
+      <w:pPr>
+        <w:rPr>
+          <w:rFonts w:ascii="Arial" w:hAnsi="Arial" w:cs="Arial"/>
+          <w:sz w:val="24"/>
+          <w:szCs w:val="24"/>
+          <w:lang w:val="en-US"/>
+        </w:rPr>
+      </w:pPr>
+      <w:r>
+        <w:rPr>
+          <w:rFonts w:ascii="Arial" w:hAnsi="Arial" w:cs="Arial"/>
+          <w:sz w:val="24"/>
+          <w:szCs w:val="24"/>
+          <w:lang w:val="en-US"/>
+        </w:rPr>
+        <w:t xml:space="preserve">            </w:t>
+      </w:r>
+      <w:proofErr w:type="spellStart"/>
+      <w:r>
+        <w:rPr>
+          <w:rFonts w:ascii="Arial" w:hAnsi="Arial" w:cs="Arial"/>
+          <w:sz w:val="24"/>
+          <w:szCs w:val="24"/>
+          <w:lang w:val="en-US"/>
+        </w:rPr>
+        <w:t>ans</w:t>
+      </w:r>
+      <w:proofErr w:type="spellEnd"/>
+      <w:r>
+        <w:rPr>
+          <w:rFonts w:ascii="Arial" w:hAnsi="Arial" w:cs="Arial"/>
+          <w:sz w:val="24"/>
+          <w:szCs w:val="24"/>
+          <w:lang w:val="en-US"/>
+        </w:rPr>
+        <w:t xml:space="preserve"> += (</w:t>
+      </w:r>
+      <w:proofErr w:type="spellStart"/>
+      <w:proofErr w:type="gramStart"/>
+      <w:r>
+        <w:rPr>
+          <w:rFonts w:ascii="Arial" w:hAnsi="Arial" w:cs="Arial"/>
+          <w:sz w:val="24"/>
+          <w:szCs w:val="24"/>
+          <w:lang w:val="en-US"/>
+        </w:rPr>
+        <w:t>recFunc</w:t>
+      </w:r>
+      <w:proofErr w:type="spellEnd"/>
+      <w:r>
+        <w:rPr>
+          <w:rFonts w:ascii="Arial" w:hAnsi="Arial" w:cs="Arial"/>
+          <w:sz w:val="24"/>
+          <w:szCs w:val="24"/>
+          <w:lang w:val="en-US"/>
+        </w:rPr>
+        <w:t>(</w:t>
+      </w:r>
+      <w:proofErr w:type="spellStart"/>
+      <w:proofErr w:type="gramEnd"/>
+      <w:r>
+        <w:rPr>
+          <w:rFonts w:ascii="Arial" w:hAnsi="Arial" w:cs="Arial"/>
+          <w:sz w:val="24"/>
+          <w:szCs w:val="24"/>
+          <w:lang w:val="en-US"/>
+        </w:rPr>
+        <w:t>n_left_node</w:t>
+      </w:r>
+      <w:proofErr w:type="spellEnd"/>
+      <w:r>
+        <w:rPr>
+          <w:rFonts w:ascii="Arial" w:hAnsi="Arial" w:cs="Arial"/>
+          <w:sz w:val="24"/>
+          <w:szCs w:val="24"/>
+          <w:lang w:val="en-US"/>
+        </w:rPr>
+        <w:t xml:space="preserve">, </w:t>
+      </w:r>
+      <w:proofErr w:type="spellStart"/>
+      <w:r>
+        <w:rPr>
+          <w:rFonts w:ascii="Arial" w:hAnsi="Arial" w:cs="Arial"/>
+          <w:sz w:val="24"/>
+          <w:szCs w:val="24"/>
+          <w:lang w:val="en-US"/>
+        </w:rPr>
+        <w:t>dp</w:t>
+      </w:r>
+      <w:proofErr w:type="spellEnd"/>
+      <w:r>
+        <w:rPr>
+          <w:rFonts w:ascii="Arial" w:hAnsi="Arial" w:cs="Arial"/>
+          <w:sz w:val="24"/>
+          <w:szCs w:val="24"/>
+          <w:lang w:val="en-US"/>
+        </w:rPr>
+        <w:t xml:space="preserve">) * </w:t>
+      </w:r>
+      <w:proofErr w:type="spellStart"/>
+      <w:r>
+        <w:rPr>
+          <w:rFonts w:ascii="Arial" w:hAnsi="Arial" w:cs="Arial"/>
+          <w:sz w:val="24"/>
+          <w:szCs w:val="24"/>
+          <w:lang w:val="en-US"/>
+        </w:rPr>
+        <w:t>recFunc</w:t>
+      </w:r>
+      <w:proofErr w:type="spellEnd"/>
+      <w:r>
+        <w:rPr>
+          <w:rFonts w:ascii="Arial" w:hAnsi="Arial" w:cs="Arial"/>
+          <w:sz w:val="24"/>
+          <w:szCs w:val="24"/>
+          <w:lang w:val="en-US"/>
+        </w:rPr>
+        <w:t>(</w:t>
+      </w:r>
+      <w:proofErr w:type="spellStart"/>
+      <w:r>
+        <w:rPr>
+          <w:rFonts w:ascii="Arial" w:hAnsi="Arial" w:cs="Arial"/>
+          <w:sz w:val="24"/>
+          <w:szCs w:val="24"/>
+          <w:lang w:val="en-US"/>
+        </w:rPr>
+        <w:t>n_right_node</w:t>
+      </w:r>
+      <w:proofErr w:type="spellEnd"/>
+      <w:r>
+        <w:rPr>
+          <w:rFonts w:ascii="Arial" w:hAnsi="Arial" w:cs="Arial"/>
+          <w:sz w:val="24"/>
+          <w:szCs w:val="24"/>
+          <w:lang w:val="en-US"/>
+        </w:rPr>
+        <w:t xml:space="preserve">, </w:t>
+      </w:r>
+      <w:proofErr w:type="spellStart"/>
+      <w:r>
+        <w:rPr>
+          <w:rFonts w:ascii="Arial" w:hAnsi="Arial" w:cs="Arial"/>
+          <w:sz w:val="24"/>
+          <w:szCs w:val="24"/>
+          <w:lang w:val="en-US"/>
+        </w:rPr>
+        <w:t>dp</w:t>
+      </w:r>
+      <w:proofErr w:type="spellEnd"/>
+      <w:r>
+        <w:rPr>
+          <w:rFonts w:ascii="Arial" w:hAnsi="Arial" w:cs="Arial"/>
+          <w:sz w:val="24"/>
+          <w:szCs w:val="24"/>
+          <w:lang w:val="en-US"/>
+        </w:rPr>
+        <w:t>));</w:t>
+      </w:r>
+    </w:p>
+    <w:p>
+      <w:pPr>
+        <w:rPr>
+          <w:rFonts w:ascii="Arial" w:hAnsi="Arial" w:cs="Arial"/>
+          <w:sz w:val="24"/>
+          <w:szCs w:val="24"/>
+          <w:lang w:val="en-US"/>
+        </w:rPr>
+      </w:pPr>
+      <w:r>
+        <w:rPr>
+          <w:rFonts w:ascii="Arial" w:hAnsi="Arial" w:cs="Arial"/>
+          <w:sz w:val="24"/>
+          <w:szCs w:val="24"/>
+          <w:lang w:val="en-US"/>
+        </w:rPr>
+        <w:t xml:space="preserve">        }</w:t>
+      </w:r>
+    </w:p>
+    <w:p>
+      <w:pPr>
+        <w:rPr>
+          <w:rFonts w:ascii="Arial" w:hAnsi="Arial" w:cs="Arial"/>
+          <w:sz w:val="24"/>
+          <w:szCs w:val="24"/>
+          <w:lang w:val="en-US"/>
+        </w:rPr>
+      </w:pPr>
+      <w:r>
+        <w:rPr>
+          <w:rFonts w:ascii="Arial" w:hAnsi="Arial" w:cs="Arial"/>
+          <w:sz w:val="24"/>
+          <w:szCs w:val="24"/>
+          <w:lang w:val="en-US"/>
+        </w:rPr>
+        <w:t xml:space="preserve">        return </w:t>
+      </w:r>
+      <w:proofErr w:type="spellStart"/>
+      <w:r>
+        <w:rPr>
+          <w:rFonts w:ascii="Arial" w:hAnsi="Arial" w:cs="Arial"/>
+          <w:sz w:val="24"/>
+          <w:szCs w:val="24"/>
+          <w:lang w:val="en-US"/>
+        </w:rPr>
+        <w:t>dp</w:t>
+      </w:r>
+      <w:proofErr w:type="spellEnd"/>
+      <w:r>
+        <w:rPr>
+          <w:rFonts w:ascii="Arial" w:hAnsi="Arial" w:cs="Arial"/>
+          <w:sz w:val="24"/>
+          <w:szCs w:val="24"/>
+          <w:lang w:val="en-US"/>
+        </w:rPr>
+        <w:t xml:space="preserve">[n] = </w:t>
+      </w:r>
+      <w:proofErr w:type="spellStart"/>
+      <w:r>
+        <w:rPr>
+          <w:rFonts w:ascii="Arial" w:hAnsi="Arial" w:cs="Arial"/>
+          <w:sz w:val="24"/>
+          <w:szCs w:val="24"/>
+          <w:lang w:val="en-US"/>
+        </w:rPr>
+        <w:t>ans</w:t>
+      </w:r>
+      <w:proofErr w:type="spellEnd"/>
+      <w:r>
+        <w:rPr>
+          <w:rFonts w:ascii="Arial" w:hAnsi="Arial" w:cs="Arial"/>
+          <w:sz w:val="24"/>
+          <w:szCs w:val="24"/>
+          <w:lang w:val="en-US"/>
+        </w:rPr>
+        <w:t>;</w:t>
+      </w:r>
+    </w:p>
+    <w:p>
+      <w:pPr>
+        <w:rPr>
+          <w:rFonts w:ascii="Arial" w:hAnsi="Arial" w:cs="Arial"/>
+          <w:sz w:val="24"/>
+          <w:szCs w:val="24"/>
+          <w:lang w:val="en-US"/>
+        </w:rPr>
+      </w:pPr>
+      <w:r>
+        <w:rPr>
+          <w:rFonts w:ascii="Arial" w:hAnsi="Arial" w:cs="Arial"/>
+          <w:sz w:val="24"/>
+          <w:szCs w:val="24"/>
+          <w:lang w:val="en-US"/>
+        </w:rPr>
+        <w:t xml:space="preserve">    }</w:t>
+      </w:r>
+    </w:p>
+    <w:p>
+      <w:pPr>
+        <w:rPr>
+          <w:rFonts w:ascii="Arial" w:hAnsi="Arial" w:cs="Arial"/>
+          <w:sz w:val="24"/>
+          <w:szCs w:val="24"/>
+          <w:lang w:val="en-US"/>
+        </w:rPr>
+      </w:pPr>
+      <w:r>
+        <w:rPr>
+          <w:rFonts w:ascii="Arial" w:hAnsi="Arial" w:cs="Arial"/>
+          <w:sz w:val="24"/>
+          <w:szCs w:val="24"/>
+          <w:lang w:val="en-US"/>
+        </w:rPr>
+        <w:t xml:space="preserve">    int </w:t>
+      </w:r>
+      <w:proofErr w:type="spellStart"/>
+      <w:proofErr w:type="gramStart"/>
+      <w:r>
+        <w:rPr>
+          <w:rFonts w:ascii="Arial" w:hAnsi="Arial" w:cs="Arial"/>
+          <w:sz w:val="24"/>
+          <w:szCs w:val="24"/>
+          <w:lang w:val="en-US"/>
+        </w:rPr>
+        <w:t>numTrees</w:t>
+      </w:r>
+      <w:proofErr w:type="spellEnd"/>
+      <w:r>
+        <w:rPr>
+          <w:rFonts w:ascii="Arial" w:hAnsi="Arial" w:cs="Arial"/>
+          <w:sz w:val="24"/>
+          <w:szCs w:val="24"/>
+          <w:lang w:val="en-US"/>
+        </w:rPr>
+        <w:t>(</w:t>
+      </w:r>
+      <w:proofErr w:type="gramEnd"/>
+      <w:r>
+        <w:rPr>
+          <w:rFonts w:ascii="Arial" w:hAnsi="Arial" w:cs="Arial"/>
+          <w:sz w:val="24"/>
+          <w:szCs w:val="24"/>
+          <w:lang w:val="en-US"/>
+        </w:rPr>
+        <w:t>int n){</w:t>
+      </w:r>
+    </w:p>
+    <w:p>
+      <w:pPr>
+        <w:rPr>
+          <w:rFonts w:ascii="Arial" w:hAnsi="Arial" w:cs="Arial"/>
+          <w:sz w:val="24"/>
+          <w:szCs w:val="24"/>
+          <w:lang w:val="en-US"/>
+        </w:rPr>
+      </w:pPr>
+      <w:r>
+        <w:rPr>
+          <w:rFonts w:ascii="Arial" w:hAnsi="Arial" w:cs="Arial"/>
+          <w:sz w:val="24"/>
+          <w:szCs w:val="24"/>
+          <w:lang w:val="en-US"/>
+        </w:rPr>
+        <w:lastRenderedPageBreak/>
+        <w:t xml:space="preserve">        </w:t>
+      </w:r>
+      <w:proofErr w:type="gramStart"/>
+      <w:r>
+        <w:rPr>
+          <w:rFonts w:ascii="Arial" w:hAnsi="Arial" w:cs="Arial"/>
+          <w:sz w:val="24"/>
+          <w:szCs w:val="24"/>
+          <w:lang w:val="en-US"/>
+        </w:rPr>
+        <w:t>if(</w:t>
+      </w:r>
+      <w:proofErr w:type="gramEnd"/>
+      <w:r>
+        <w:rPr>
+          <w:rFonts w:ascii="Arial" w:hAnsi="Arial" w:cs="Arial"/>
+          <w:sz w:val="24"/>
+          <w:szCs w:val="24"/>
+          <w:lang w:val="en-US"/>
+        </w:rPr>
+        <w:t>n &lt;= 1) return 1;</w:t>
+      </w:r>
+    </w:p>
+    <w:p>
+      <w:pPr>
+        <w:rPr>
+          <w:rFonts w:ascii="Arial" w:hAnsi="Arial" w:cs="Arial"/>
+          <w:sz w:val="24"/>
+          <w:szCs w:val="24"/>
+          <w:lang w:val="en-US"/>
+        </w:rPr>
+      </w:pPr>
+      <w:r>
+        <w:rPr>
+          <w:rFonts w:ascii="Arial" w:hAnsi="Arial" w:cs="Arial"/>
+          <w:sz w:val="24"/>
+          <w:szCs w:val="24"/>
+          <w:lang w:val="en-US"/>
+        </w:rPr>
+        <w:t xml:space="preserve">        vector&lt;int&gt; </w:t>
+      </w:r>
+      <w:proofErr w:type="spellStart"/>
+      <w:proofErr w:type="gramStart"/>
+      <w:r>
+        <w:rPr>
+          <w:rFonts w:ascii="Arial" w:hAnsi="Arial" w:cs="Arial"/>
+          <w:sz w:val="24"/>
+          <w:szCs w:val="24"/>
+          <w:lang w:val="en-US"/>
+        </w:rPr>
+        <w:t>dp</w:t>
+      </w:r>
+      <w:proofErr w:type="spellEnd"/>
+      <w:r>
+        <w:rPr>
+          <w:rFonts w:ascii="Arial" w:hAnsi="Arial" w:cs="Arial"/>
+          <w:sz w:val="24"/>
+          <w:szCs w:val="24"/>
+          <w:lang w:val="en-US"/>
+        </w:rPr>
+        <w:t>(</w:t>
+      </w:r>
+      <w:proofErr w:type="gramEnd"/>
+      <w:r>
+        <w:rPr>
+          <w:rFonts w:ascii="Arial" w:hAnsi="Arial" w:cs="Arial"/>
+          <w:sz w:val="24"/>
+          <w:szCs w:val="24"/>
+          <w:lang w:val="en-US"/>
+        </w:rPr>
+        <w:t>n+1, -1);</w:t>
+      </w:r>
+    </w:p>
+    <w:p>
+      <w:pPr>
+        <w:rPr>
+          <w:rFonts w:ascii="Arial" w:hAnsi="Arial" w:cs="Arial"/>
+          <w:sz w:val="24"/>
+          <w:szCs w:val="24"/>
+          <w:lang w:val="en-US"/>
+        </w:rPr>
+      </w:pPr>
+      <w:r>
+        <w:rPr>
+          <w:rFonts w:ascii="Arial" w:hAnsi="Arial" w:cs="Arial"/>
+          <w:sz w:val="24"/>
+          <w:szCs w:val="24"/>
+          <w:lang w:val="en-US"/>
+        </w:rPr>
+        <w:t xml:space="preserve">        </w:t>
+      </w:r>
+      <w:proofErr w:type="spellStart"/>
+      <w:proofErr w:type="gramStart"/>
+      <w:r>
+        <w:rPr>
+          <w:rFonts w:ascii="Arial" w:hAnsi="Arial" w:cs="Arial"/>
+          <w:sz w:val="24"/>
+          <w:szCs w:val="24"/>
+          <w:lang w:val="en-US"/>
+        </w:rPr>
+        <w:t>dp</w:t>
+      </w:r>
+      <w:proofErr w:type="spellEnd"/>
+      <w:r>
+        <w:rPr>
+          <w:rFonts w:ascii="Arial" w:hAnsi="Arial" w:cs="Arial"/>
+          <w:sz w:val="24"/>
+          <w:szCs w:val="24"/>
+          <w:lang w:val="en-US"/>
+        </w:rPr>
+        <w:t>[</w:t>
+      </w:r>
+      <w:proofErr w:type="gramEnd"/>
+      <w:r>
+        <w:rPr>
+          <w:rFonts w:ascii="Arial" w:hAnsi="Arial" w:cs="Arial"/>
+          <w:sz w:val="24"/>
+          <w:szCs w:val="24"/>
+          <w:lang w:val="en-US"/>
+        </w:rPr>
+        <w:t xml:space="preserve">0] = 1; </w:t>
+      </w:r>
+      <w:proofErr w:type="spellStart"/>
+      <w:r>
+        <w:rPr>
+          <w:rFonts w:ascii="Arial" w:hAnsi="Arial" w:cs="Arial"/>
+          <w:sz w:val="24"/>
+          <w:szCs w:val="24"/>
+          <w:lang w:val="en-US"/>
+        </w:rPr>
+        <w:t>dp</w:t>
+      </w:r>
+      <w:proofErr w:type="spellEnd"/>
+      <w:r>
+        <w:rPr>
+          <w:rFonts w:ascii="Arial" w:hAnsi="Arial" w:cs="Arial"/>
+          <w:sz w:val="24"/>
+          <w:szCs w:val="24"/>
+          <w:lang w:val="en-US"/>
+        </w:rPr>
+        <w:t xml:space="preserve">[1] = 1; </w:t>
+      </w:r>
+      <w:proofErr w:type="spellStart"/>
+      <w:r>
+        <w:rPr>
+          <w:rFonts w:ascii="Arial" w:hAnsi="Arial" w:cs="Arial"/>
+          <w:sz w:val="24"/>
+          <w:szCs w:val="24"/>
+          <w:lang w:val="en-US"/>
+        </w:rPr>
+        <w:t>dp</w:t>
+      </w:r>
+      <w:proofErr w:type="spellEnd"/>
+      <w:r>
+        <w:rPr>
+          <w:rFonts w:ascii="Arial" w:hAnsi="Arial" w:cs="Arial"/>
+          <w:sz w:val="24"/>
+          <w:szCs w:val="24"/>
+          <w:lang w:val="en-US"/>
+        </w:rPr>
+        <w:t>[2] = 2;</w:t>
+      </w:r>
+    </w:p>
+    <w:p>
+      <w:pPr>
+        <w:rPr>
+          <w:rFonts w:ascii="Arial" w:hAnsi="Arial" w:cs="Arial"/>
+          <w:sz w:val="24"/>
+          <w:szCs w:val="24"/>
+          <w:lang w:val="en-US"/>
+        </w:rPr>
+      </w:pPr>
+      <w:r>
+        <w:rPr>
+          <w:rFonts w:ascii="Arial" w:hAnsi="Arial" w:cs="Arial"/>
+          <w:sz w:val="24"/>
+          <w:szCs w:val="24"/>
+          <w:lang w:val="en-US"/>
+        </w:rPr>
+        <w:t xml:space="preserve">        </w:t>
+      </w:r>
+      <w:proofErr w:type="spellStart"/>
+      <w:proofErr w:type="gramStart"/>
+      <w:r>
+        <w:rPr>
+          <w:rFonts w:ascii="Arial" w:hAnsi="Arial" w:cs="Arial"/>
+          <w:sz w:val="24"/>
+          <w:szCs w:val="24"/>
+          <w:lang w:val="en-US"/>
+        </w:rPr>
+        <w:t>recFunc</w:t>
+      </w:r>
+      <w:proofErr w:type="spellEnd"/>
+      <w:r>
+        <w:rPr>
+          <w:rFonts w:ascii="Arial" w:hAnsi="Arial" w:cs="Arial"/>
+          <w:sz w:val="24"/>
+          <w:szCs w:val="24"/>
+          <w:lang w:val="en-US"/>
+        </w:rPr>
+        <w:t>(</w:t>
+      </w:r>
+      <w:proofErr w:type="gramEnd"/>
+      <w:r>
+        <w:rPr>
+          <w:rFonts w:ascii="Arial" w:hAnsi="Arial" w:cs="Arial"/>
+          <w:sz w:val="24"/>
+          <w:szCs w:val="24"/>
+          <w:lang w:val="en-US"/>
+        </w:rPr>
+        <w:t xml:space="preserve">n, </w:t>
+      </w:r>
+      <w:proofErr w:type="spellStart"/>
+      <w:r>
+        <w:rPr>
+          <w:rFonts w:ascii="Arial" w:hAnsi="Arial" w:cs="Arial"/>
+          <w:sz w:val="24"/>
+          <w:szCs w:val="24"/>
+          <w:lang w:val="en-US"/>
+        </w:rPr>
+        <w:t>dp</w:t>
+      </w:r>
+      <w:proofErr w:type="spellEnd"/>
+      <w:r>
+        <w:rPr>
+          <w:rFonts w:ascii="Arial" w:hAnsi="Arial" w:cs="Arial"/>
+          <w:sz w:val="24"/>
+          <w:szCs w:val="24"/>
+          <w:lang w:val="en-US"/>
+        </w:rPr>
+        <w:t>);</w:t>
+      </w:r>
+    </w:p>
+    <w:p>
+      <w:pPr>
+        <w:rPr>
+          <w:rFonts w:ascii="Arial" w:hAnsi="Arial" w:cs="Arial"/>
+          <w:sz w:val="24"/>
+          <w:szCs w:val="24"/>
+          <w:lang w:val="en-US"/>
+        </w:rPr>
+      </w:pPr>
+      <w:r>
+        <w:rPr>
+          <w:rFonts w:ascii="Arial" w:hAnsi="Arial" w:cs="Arial"/>
+          <w:sz w:val="24"/>
+          <w:szCs w:val="24"/>
+          <w:lang w:val="en-US"/>
+        </w:rPr>
+        <w:t xml:space="preserve">        return </w:t>
+      </w:r>
+      <w:proofErr w:type="spellStart"/>
+      <w:r>
+        <w:rPr>
+          <w:rFonts w:ascii="Arial" w:hAnsi="Arial" w:cs="Arial"/>
+          <w:sz w:val="24"/>
+          <w:szCs w:val="24"/>
+          <w:lang w:val="en-US"/>
+        </w:rPr>
+        <w:t>dp</w:t>
+      </w:r>
+      <w:proofErr w:type="spellEnd"/>
+      <w:r>
+        <w:rPr>
+          <w:rFonts w:ascii="Arial" w:hAnsi="Arial" w:cs="Arial"/>
+          <w:sz w:val="24"/>
+          <w:szCs w:val="24"/>
+          <w:lang w:val="en-US"/>
+        </w:rPr>
+        <w:t>[n];</w:t>
+      </w:r>
+    </w:p>
+    <w:p>
+      <w:pPr>
+        <w:rPr>
+          <w:rFonts w:ascii="Arial" w:hAnsi="Arial" w:cs="Arial"/>
+          <w:sz w:val="24"/>
+          <w:szCs w:val="24"/>
+          <w:lang w:val="en-US"/>
+        </w:rPr>
+      </w:pPr>
+      <w:r>
+        <w:rPr>
+          <w:rFonts w:ascii="Arial" w:hAnsi="Arial" w:cs="Arial"/>
+          <w:sz w:val="24"/>
+          <w:szCs w:val="24"/>
+          <w:lang w:val="en-US"/>
+        </w:rPr>
+        <w:t xml:space="preserve">    }</w:t>
+      </w:r>
+    </w:p>
+    <w:p>
+      <w:pPr>
+        <w:rPr>
+          <w:rFonts w:ascii="Arial" w:hAnsi="Arial" w:cs="Arial"/>
+          <w:sz w:val="24"/>
+          <w:szCs w:val="24"/>
+          <w:lang w:val="en-US"/>
+        </w:rPr>
+      </w:pPr>
+      <w:r>
+        <w:rPr>
+          <w:rFonts w:ascii="Arial" w:hAnsi="Arial" w:cs="Arial"/>
+          <w:sz w:val="24"/>
+          <w:szCs w:val="24"/>
+          <w:lang w:val="en-US"/>
+        </w:rPr>
+        <w:t>};</w:t>
+      </w:r>
+    </w:p>
+    <w:p>
+      <w:pPr>
+        <w:pBdr>
+          <w:bottom w:val="single" w:sz="6" w:space="1" w:color="auto"/>
+        </w:pBdr>
+        <w:rPr>
+          <w:rFonts w:ascii="Arial" w:hAnsi="Arial" w:cs="Arial"/>
+          <w:sz w:val="24"/>
+          <w:szCs w:val="24"/>
+          <w:lang w:val="en-US"/>
+        </w:rPr>
+      </w:pPr>
     </w:p>
     <w:p>
       <w:pPr>

</xml_diff>

<commit_message>
Solve Check BST or not
</commit_message>
<xml_diff>
--- a/Tree/Docs/Tree Medium Questions.docx
+++ b/Tree/Docs/Tree Medium Questions.docx
@@ -9680,6 +9680,728 @@
     </w:p>
     <w:p>
       <w:pPr>
+        <w:rPr>
+          <w:rFonts w:ascii="Arial" w:hAnsi="Arial" w:cs="Arial"/>
+          <w:sz w:val="24"/>
+          <w:szCs w:val="24"/>
+          <w:lang w:val="en-US"/>
+        </w:rPr>
+      </w:pPr>
+    </w:p>
+    <w:p>
+      <w:pPr>
+        <w:pStyle w:val="Heading1"/>
+        <w:rPr>
+          <w:rFonts w:ascii="Arial" w:hAnsi="Arial" w:cs="Arial"/>
+          <w:sz w:val="36"/>
+          <w:szCs w:val="36"/>
+          <w:lang w:val="en-US"/>
+        </w:rPr>
+      </w:pPr>
+      <w:r>
+        <w:rPr>
+          <w:rFonts w:ascii="Arial" w:hAnsi="Arial" w:cs="Arial"/>
+          <w:sz w:val="36"/>
+          <w:szCs w:val="36"/>
+          <w:lang w:val="en-US"/>
+        </w:rPr>
+        <w:t>Validate Binary Search Tree</w:t>
+      </w:r>
+    </w:p>
+    <w:p>
+      <w:pPr>
+        <w:rPr>
+          <w:lang w:val="en-US"/>
+        </w:rPr>
+      </w:pPr>
+    </w:p>
+    <w:p>
+      <w:pPr>
+        <w:rPr>
+          <w:rFonts w:ascii="Arial" w:hAnsi="Arial" w:cs="Arial"/>
+          <w:sz w:val="24"/>
+          <w:szCs w:val="24"/>
+          <w:lang w:val="en-US"/>
+        </w:rPr>
+      </w:pPr>
+      <w:r>
+        <w:rPr>
+          <w:rFonts w:ascii="Arial" w:hAnsi="Arial" w:cs="Arial"/>
+          <w:sz w:val="24"/>
+          <w:szCs w:val="24"/>
+          <w:lang w:val="en-US"/>
+        </w:rPr>
+        <w:t>class Solution {</w:t>
+      </w:r>
+    </w:p>
+    <w:p>
+      <w:pPr>
+        <w:rPr>
+          <w:rFonts w:ascii="Arial" w:hAnsi="Arial" w:cs="Arial"/>
+          <w:sz w:val="24"/>
+          <w:szCs w:val="24"/>
+          <w:lang w:val="en-US"/>
+        </w:rPr>
+      </w:pPr>
+      <w:r>
+        <w:rPr>
+          <w:rFonts w:ascii="Arial" w:hAnsi="Arial" w:cs="Arial"/>
+          <w:sz w:val="24"/>
+          <w:szCs w:val="24"/>
+          <w:lang w:val="en-US"/>
+        </w:rPr>
+        <w:t xml:space="preserve">    bool </w:t>
+      </w:r>
+      <w:proofErr w:type="spellStart"/>
+      <w:proofErr w:type="gramStart"/>
+      <w:r>
+        <w:rPr>
+          <w:rFonts w:ascii="Arial" w:hAnsi="Arial" w:cs="Arial"/>
+          <w:sz w:val="24"/>
+          <w:szCs w:val="24"/>
+          <w:lang w:val="en-US"/>
+        </w:rPr>
+        <w:t>recFunc</w:t>
+      </w:r>
+      <w:proofErr w:type="spellEnd"/>
+      <w:r>
+        <w:rPr>
+          <w:rFonts w:ascii="Arial" w:hAnsi="Arial" w:cs="Arial"/>
+          <w:sz w:val="24"/>
+          <w:szCs w:val="24"/>
+          <w:lang w:val="en-US"/>
+        </w:rPr>
+        <w:t>(</w:t>
+      </w:r>
+      <w:proofErr w:type="spellStart"/>
+      <w:proofErr w:type="gramEnd"/>
+      <w:r>
+        <w:rPr>
+          <w:rFonts w:ascii="Arial" w:hAnsi="Arial" w:cs="Arial"/>
+          <w:sz w:val="24"/>
+          <w:szCs w:val="24"/>
+          <w:lang w:val="en-US"/>
+        </w:rPr>
+        <w:t>TreeNode</w:t>
+      </w:r>
+      <w:proofErr w:type="spellEnd"/>
+      <w:r>
+        <w:rPr>
+          <w:rFonts w:ascii="Arial" w:hAnsi="Arial" w:cs="Arial"/>
+          <w:sz w:val="24"/>
+          <w:szCs w:val="24"/>
+          <w:lang w:val="en-US"/>
+        </w:rPr>
+        <w:t xml:space="preserve"> *node, long </w:t>
+      </w:r>
+      <w:proofErr w:type="spellStart"/>
+      <w:r>
+        <w:rPr>
+          <w:rFonts w:ascii="Arial" w:hAnsi="Arial" w:cs="Arial"/>
+          <w:sz w:val="24"/>
+          <w:szCs w:val="24"/>
+          <w:lang w:val="en-US"/>
+        </w:rPr>
+        <w:t>long</w:t>
+      </w:r>
+      <w:proofErr w:type="spellEnd"/>
+      <w:r>
+        <w:rPr>
+          <w:rFonts w:ascii="Arial" w:hAnsi="Arial" w:cs="Arial"/>
+          <w:sz w:val="24"/>
+          <w:szCs w:val="24"/>
+          <w:lang w:val="en-US"/>
+        </w:rPr>
+        <w:t xml:space="preserve"> int </w:t>
+      </w:r>
+      <w:proofErr w:type="spellStart"/>
+      <w:r>
+        <w:rPr>
+          <w:rFonts w:ascii="Arial" w:hAnsi="Arial" w:cs="Arial"/>
+          <w:sz w:val="24"/>
+          <w:szCs w:val="24"/>
+          <w:lang w:val="en-US"/>
+        </w:rPr>
+        <w:t>left_bound</w:t>
+      </w:r>
+      <w:proofErr w:type="spellEnd"/>
+      <w:r>
+        <w:rPr>
+          <w:rFonts w:ascii="Arial" w:hAnsi="Arial" w:cs="Arial"/>
+          <w:sz w:val="24"/>
+          <w:szCs w:val="24"/>
+          <w:lang w:val="en-US"/>
+        </w:rPr>
+        <w:t xml:space="preserve">, long </w:t>
+      </w:r>
+      <w:proofErr w:type="spellStart"/>
+      <w:r>
+        <w:rPr>
+          <w:rFonts w:ascii="Arial" w:hAnsi="Arial" w:cs="Arial"/>
+          <w:sz w:val="24"/>
+          <w:szCs w:val="24"/>
+          <w:lang w:val="en-US"/>
+        </w:rPr>
+        <w:t>long</w:t>
+      </w:r>
+      <w:proofErr w:type="spellEnd"/>
+      <w:r>
+        <w:rPr>
+          <w:rFonts w:ascii="Arial" w:hAnsi="Arial" w:cs="Arial"/>
+          <w:sz w:val="24"/>
+          <w:szCs w:val="24"/>
+          <w:lang w:val="en-US"/>
+        </w:rPr>
+        <w:t xml:space="preserve"> int </w:t>
+      </w:r>
+      <w:proofErr w:type="spellStart"/>
+      <w:r>
+        <w:rPr>
+          <w:rFonts w:ascii="Arial" w:hAnsi="Arial" w:cs="Arial"/>
+          <w:sz w:val="24"/>
+          <w:szCs w:val="24"/>
+          <w:lang w:val="en-US"/>
+        </w:rPr>
+        <w:t>right_bound</w:t>
+      </w:r>
+      <w:proofErr w:type="spellEnd"/>
+      <w:r>
+        <w:rPr>
+          <w:rFonts w:ascii="Arial" w:hAnsi="Arial" w:cs="Arial"/>
+          <w:sz w:val="24"/>
+          <w:szCs w:val="24"/>
+          <w:lang w:val="en-US"/>
+        </w:rPr>
+        <w:t>){</w:t>
+      </w:r>
+    </w:p>
+    <w:p>
+      <w:pPr>
+        <w:rPr>
+          <w:rFonts w:ascii="Arial" w:hAnsi="Arial" w:cs="Arial"/>
+          <w:sz w:val="24"/>
+          <w:szCs w:val="24"/>
+          <w:lang w:val="en-US"/>
+        </w:rPr>
+      </w:pPr>
+      <w:r>
+        <w:rPr>
+          <w:rFonts w:ascii="Arial" w:hAnsi="Arial" w:cs="Arial"/>
+          <w:sz w:val="24"/>
+          <w:szCs w:val="24"/>
+          <w:lang w:val="en-US"/>
+        </w:rPr>
+        <w:t xml:space="preserve">        if</w:t>
+      </w:r>
+      <w:proofErr w:type="gramStart"/>
+      <w:r>
+        <w:rPr>
+          <w:rFonts w:ascii="Arial" w:hAnsi="Arial" w:cs="Arial"/>
+          <w:sz w:val="24"/>
+          <w:szCs w:val="24"/>
+          <w:lang w:val="en-US"/>
+        </w:rPr>
+        <w:t>(!node</w:t>
+      </w:r>
+      <w:proofErr w:type="gramEnd"/>
+      <w:r>
+        <w:rPr>
+          <w:rFonts w:ascii="Arial" w:hAnsi="Arial" w:cs="Arial"/>
+          <w:sz w:val="24"/>
+          <w:szCs w:val="24"/>
+          <w:lang w:val="en-US"/>
+        </w:rPr>
+        <w:t>) return true;</w:t>
+      </w:r>
+    </w:p>
+    <w:p>
+      <w:pPr>
+        <w:rPr>
+          <w:rFonts w:ascii="Arial" w:hAnsi="Arial" w:cs="Arial"/>
+          <w:sz w:val="24"/>
+          <w:szCs w:val="24"/>
+          <w:lang w:val="en-US"/>
+        </w:rPr>
+      </w:pPr>
+      <w:r>
+        <w:rPr>
+          <w:rFonts w:ascii="Arial" w:hAnsi="Arial" w:cs="Arial"/>
+          <w:sz w:val="24"/>
+          <w:szCs w:val="24"/>
+          <w:lang w:val="en-US"/>
+        </w:rPr>
+        <w:t xml:space="preserve">        if</w:t>
+      </w:r>
+      <w:proofErr w:type="gramStart"/>
+      <w:r>
+        <w:rPr>
+          <w:rFonts w:ascii="Arial" w:hAnsi="Arial" w:cs="Arial"/>
+          <w:sz w:val="24"/>
+          <w:szCs w:val="24"/>
+          <w:lang w:val="en-US"/>
+        </w:rPr>
+        <w:t>(!(</w:t>
+      </w:r>
+      <w:proofErr w:type="gramEnd"/>
+      <w:r>
+        <w:rPr>
+          <w:rFonts w:ascii="Arial" w:hAnsi="Arial" w:cs="Arial"/>
+          <w:sz w:val="24"/>
+          <w:szCs w:val="24"/>
+          <w:lang w:val="en-US"/>
+        </w:rPr>
+        <w:t>node-&gt;</w:t>
+      </w:r>
+      <w:proofErr w:type="spellStart"/>
+      <w:r>
+        <w:rPr>
+          <w:rFonts w:ascii="Arial" w:hAnsi="Arial" w:cs="Arial"/>
+          <w:sz w:val="24"/>
+          <w:szCs w:val="24"/>
+          <w:lang w:val="en-US"/>
+        </w:rPr>
+        <w:t>val</w:t>
+      </w:r>
+      <w:proofErr w:type="spellEnd"/>
+      <w:r>
+        <w:rPr>
+          <w:rFonts w:ascii="Arial" w:hAnsi="Arial" w:cs="Arial"/>
+          <w:sz w:val="24"/>
+          <w:szCs w:val="24"/>
+          <w:lang w:val="en-US"/>
+        </w:rPr>
+        <w:t xml:space="preserve"> &gt; </w:t>
+      </w:r>
+      <w:proofErr w:type="spellStart"/>
+      <w:r>
+        <w:rPr>
+          <w:rFonts w:ascii="Arial" w:hAnsi="Arial" w:cs="Arial"/>
+          <w:sz w:val="24"/>
+          <w:szCs w:val="24"/>
+          <w:lang w:val="en-US"/>
+        </w:rPr>
+        <w:t>left_bound</w:t>
+      </w:r>
+      <w:proofErr w:type="spellEnd"/>
+      <w:r>
+        <w:rPr>
+          <w:rFonts w:ascii="Arial" w:hAnsi="Arial" w:cs="Arial"/>
+          <w:sz w:val="24"/>
+          <w:szCs w:val="24"/>
+          <w:lang w:val="en-US"/>
+        </w:rPr>
+        <w:t xml:space="preserve"> &amp;&amp; node-&gt;</w:t>
+      </w:r>
+      <w:proofErr w:type="spellStart"/>
+      <w:r>
+        <w:rPr>
+          <w:rFonts w:ascii="Arial" w:hAnsi="Arial" w:cs="Arial"/>
+          <w:sz w:val="24"/>
+          <w:szCs w:val="24"/>
+          <w:lang w:val="en-US"/>
+        </w:rPr>
+        <w:t>val</w:t>
+      </w:r>
+      <w:proofErr w:type="spellEnd"/>
+      <w:r>
+        <w:rPr>
+          <w:rFonts w:ascii="Arial" w:hAnsi="Arial" w:cs="Arial"/>
+          <w:sz w:val="24"/>
+          <w:szCs w:val="24"/>
+          <w:lang w:val="en-US"/>
+        </w:rPr>
+        <w:t xml:space="preserve"> &lt; </w:t>
+      </w:r>
+      <w:proofErr w:type="spellStart"/>
+      <w:r>
+        <w:rPr>
+          <w:rFonts w:ascii="Arial" w:hAnsi="Arial" w:cs="Arial"/>
+          <w:sz w:val="24"/>
+          <w:szCs w:val="24"/>
+          <w:lang w:val="en-US"/>
+        </w:rPr>
+        <w:t>right_bound</w:t>
+      </w:r>
+      <w:proofErr w:type="spellEnd"/>
+      <w:r>
+        <w:rPr>
+          <w:rFonts w:ascii="Arial" w:hAnsi="Arial" w:cs="Arial"/>
+          <w:sz w:val="24"/>
+          <w:szCs w:val="24"/>
+          <w:lang w:val="en-US"/>
+        </w:rPr>
+        <w:t>))</w:t>
+      </w:r>
+    </w:p>
+    <w:p>
+      <w:pPr>
+        <w:rPr>
+          <w:rFonts w:ascii="Arial" w:hAnsi="Arial" w:cs="Arial"/>
+          <w:sz w:val="24"/>
+          <w:szCs w:val="24"/>
+          <w:lang w:val="en-US"/>
+        </w:rPr>
+      </w:pPr>
+      <w:r>
+        <w:rPr>
+          <w:rFonts w:ascii="Arial" w:hAnsi="Arial" w:cs="Arial"/>
+          <w:sz w:val="24"/>
+          <w:szCs w:val="24"/>
+          <w:lang w:val="en-US"/>
+        </w:rPr>
+        <w:t xml:space="preserve">            return false;</w:t>
+      </w:r>
+    </w:p>
+    <w:p>
+      <w:pPr>
+        <w:rPr>
+          <w:rFonts w:ascii="Arial" w:hAnsi="Arial" w:cs="Arial"/>
+          <w:sz w:val="24"/>
+          <w:szCs w:val="24"/>
+          <w:lang w:val="en-US"/>
+        </w:rPr>
+      </w:pPr>
+      <w:r>
+        <w:rPr>
+          <w:rFonts w:ascii="Arial" w:hAnsi="Arial" w:cs="Arial"/>
+          <w:sz w:val="24"/>
+          <w:szCs w:val="24"/>
+          <w:lang w:val="en-US"/>
+        </w:rPr>
+        <w:t xml:space="preserve">        return </w:t>
+      </w:r>
+      <w:proofErr w:type="spellStart"/>
+      <w:r>
+        <w:rPr>
+          <w:rFonts w:ascii="Arial" w:hAnsi="Arial" w:cs="Arial"/>
+          <w:sz w:val="24"/>
+          <w:szCs w:val="24"/>
+          <w:lang w:val="en-US"/>
+        </w:rPr>
+        <w:t>recFunc</w:t>
+      </w:r>
+      <w:proofErr w:type="spellEnd"/>
+      <w:r>
+        <w:rPr>
+          <w:rFonts w:ascii="Arial" w:hAnsi="Arial" w:cs="Arial"/>
+          <w:sz w:val="24"/>
+          <w:szCs w:val="24"/>
+          <w:lang w:val="en-US"/>
+        </w:rPr>
+        <w:t xml:space="preserve">(node-&gt;left, </w:t>
+      </w:r>
+      <w:proofErr w:type="spellStart"/>
+      <w:r>
+        <w:rPr>
+          <w:rFonts w:ascii="Arial" w:hAnsi="Arial" w:cs="Arial"/>
+          <w:sz w:val="24"/>
+          <w:szCs w:val="24"/>
+          <w:lang w:val="en-US"/>
+        </w:rPr>
+        <w:t>left_bound</w:t>
+      </w:r>
+      <w:proofErr w:type="spellEnd"/>
+      <w:r>
+        <w:rPr>
+          <w:rFonts w:ascii="Arial" w:hAnsi="Arial" w:cs="Arial"/>
+          <w:sz w:val="24"/>
+          <w:szCs w:val="24"/>
+          <w:lang w:val="en-US"/>
+        </w:rPr>
+        <w:t>, node-&gt;</w:t>
+      </w:r>
+      <w:proofErr w:type="spellStart"/>
+      <w:r>
+        <w:rPr>
+          <w:rFonts w:ascii="Arial" w:hAnsi="Arial" w:cs="Arial"/>
+          <w:sz w:val="24"/>
+          <w:szCs w:val="24"/>
+          <w:lang w:val="en-US"/>
+        </w:rPr>
+        <w:t>val</w:t>
+      </w:r>
+      <w:proofErr w:type="spellEnd"/>
+      <w:r>
+        <w:rPr>
+          <w:rFonts w:ascii="Arial" w:hAnsi="Arial" w:cs="Arial"/>
+          <w:sz w:val="24"/>
+          <w:szCs w:val="24"/>
+          <w:lang w:val="en-US"/>
+        </w:rPr>
+        <w:t xml:space="preserve">) </w:t>
+      </w:r>
+    </w:p>
+    <w:p>
+      <w:pPr>
+        <w:rPr>
+          <w:rFonts w:ascii="Arial" w:hAnsi="Arial" w:cs="Arial"/>
+          <w:sz w:val="24"/>
+          <w:szCs w:val="24"/>
+          <w:lang w:val="en-US"/>
+        </w:rPr>
+      </w:pPr>
+      <w:r>
+        <w:rPr>
+          <w:rFonts w:ascii="Arial" w:hAnsi="Arial" w:cs="Arial"/>
+          <w:sz w:val="24"/>
+          <w:szCs w:val="24"/>
+          <w:lang w:val="en-US"/>
+        </w:rPr>
+        <w:t xml:space="preserve">            &amp;&amp; </w:t>
+      </w:r>
+      <w:proofErr w:type="spellStart"/>
+      <w:r>
+        <w:rPr>
+          <w:rFonts w:ascii="Arial" w:hAnsi="Arial" w:cs="Arial"/>
+          <w:sz w:val="24"/>
+          <w:szCs w:val="24"/>
+          <w:lang w:val="en-US"/>
+        </w:rPr>
+        <w:t>recFunc</w:t>
+      </w:r>
+      <w:proofErr w:type="spellEnd"/>
+      <w:r>
+        <w:rPr>
+          <w:rFonts w:ascii="Arial" w:hAnsi="Arial" w:cs="Arial"/>
+          <w:sz w:val="24"/>
+          <w:szCs w:val="24"/>
+          <w:lang w:val="en-US"/>
+        </w:rPr>
+        <w:t>(node-&gt;right, node-&gt;</w:t>
+      </w:r>
+      <w:proofErr w:type="spellStart"/>
+      <w:r>
+        <w:rPr>
+          <w:rFonts w:ascii="Arial" w:hAnsi="Arial" w:cs="Arial"/>
+          <w:sz w:val="24"/>
+          <w:szCs w:val="24"/>
+          <w:lang w:val="en-US"/>
+        </w:rPr>
+        <w:t>val</w:t>
+      </w:r>
+      <w:proofErr w:type="spellEnd"/>
+      <w:r>
+        <w:rPr>
+          <w:rFonts w:ascii="Arial" w:hAnsi="Arial" w:cs="Arial"/>
+          <w:sz w:val="24"/>
+          <w:szCs w:val="24"/>
+          <w:lang w:val="en-US"/>
+        </w:rPr>
+        <w:t xml:space="preserve">, </w:t>
+      </w:r>
+      <w:proofErr w:type="spellStart"/>
+      <w:r>
+        <w:rPr>
+          <w:rFonts w:ascii="Arial" w:hAnsi="Arial" w:cs="Arial"/>
+          <w:sz w:val="24"/>
+          <w:szCs w:val="24"/>
+          <w:lang w:val="en-US"/>
+        </w:rPr>
+        <w:t>right_bound</w:t>
+      </w:r>
+      <w:proofErr w:type="spellEnd"/>
+      <w:r>
+        <w:rPr>
+          <w:rFonts w:ascii="Arial" w:hAnsi="Arial" w:cs="Arial"/>
+          <w:sz w:val="24"/>
+          <w:szCs w:val="24"/>
+          <w:lang w:val="en-US"/>
+        </w:rPr>
+        <w:t>);</w:t>
+      </w:r>
+    </w:p>
+    <w:p>
+      <w:pPr>
+        <w:rPr>
+          <w:rFonts w:ascii="Arial" w:hAnsi="Arial" w:cs="Arial"/>
+          <w:sz w:val="24"/>
+          <w:szCs w:val="24"/>
+          <w:lang w:val="en-US"/>
+        </w:rPr>
+      </w:pPr>
+      <w:r>
+        <w:rPr>
+          <w:rFonts w:ascii="Arial" w:hAnsi="Arial" w:cs="Arial"/>
+          <w:sz w:val="24"/>
+          <w:szCs w:val="24"/>
+          <w:lang w:val="en-US"/>
+        </w:rPr>
+        <w:t xml:space="preserve">    }</w:t>
+      </w:r>
+    </w:p>
+    <w:p>
+      <w:pPr>
+        <w:rPr>
+          <w:rFonts w:ascii="Arial" w:hAnsi="Arial" w:cs="Arial"/>
+          <w:sz w:val="24"/>
+          <w:szCs w:val="24"/>
+          <w:lang w:val="en-US"/>
+        </w:rPr>
+      </w:pPr>
+      <w:r>
+        <w:rPr>
+          <w:rFonts w:ascii="Arial" w:hAnsi="Arial" w:cs="Arial"/>
+          <w:sz w:val="24"/>
+          <w:szCs w:val="24"/>
+          <w:lang w:val="en-US"/>
+        </w:rPr>
+        <w:t>public:</w:t>
+      </w:r>
+    </w:p>
+    <w:p>
+      <w:pPr>
+        <w:rPr>
+          <w:rFonts w:ascii="Arial" w:hAnsi="Arial" w:cs="Arial"/>
+          <w:sz w:val="24"/>
+          <w:szCs w:val="24"/>
+          <w:lang w:val="en-US"/>
+        </w:rPr>
+      </w:pPr>
+      <w:r>
+        <w:rPr>
+          <w:rFonts w:ascii="Arial" w:hAnsi="Arial" w:cs="Arial"/>
+          <w:sz w:val="24"/>
+          <w:szCs w:val="24"/>
+          <w:lang w:val="en-US"/>
+        </w:rPr>
+        <w:t xml:space="preserve">    bool </w:t>
+      </w:r>
+      <w:proofErr w:type="spellStart"/>
+      <w:proofErr w:type="gramStart"/>
+      <w:r>
+        <w:rPr>
+          <w:rFonts w:ascii="Arial" w:hAnsi="Arial" w:cs="Arial"/>
+          <w:sz w:val="24"/>
+          <w:szCs w:val="24"/>
+          <w:lang w:val="en-US"/>
+        </w:rPr>
+        <w:t>isValidBST</w:t>
+      </w:r>
+      <w:proofErr w:type="spellEnd"/>
+      <w:r>
+        <w:rPr>
+          <w:rFonts w:ascii="Arial" w:hAnsi="Arial" w:cs="Arial"/>
+          <w:sz w:val="24"/>
+          <w:szCs w:val="24"/>
+          <w:lang w:val="en-US"/>
+        </w:rPr>
+        <w:t>(</w:t>
+      </w:r>
+      <w:proofErr w:type="spellStart"/>
+      <w:proofErr w:type="gramEnd"/>
+      <w:r>
+        <w:rPr>
+          <w:rFonts w:ascii="Arial" w:hAnsi="Arial" w:cs="Arial"/>
+          <w:sz w:val="24"/>
+          <w:szCs w:val="24"/>
+          <w:lang w:val="en-US"/>
+        </w:rPr>
+        <w:t>TreeNode</w:t>
+      </w:r>
+      <w:proofErr w:type="spellEnd"/>
+      <w:r>
+        <w:rPr>
+          <w:rFonts w:ascii="Arial" w:hAnsi="Arial" w:cs="Arial"/>
+          <w:sz w:val="24"/>
+          <w:szCs w:val="24"/>
+          <w:lang w:val="en-US"/>
+        </w:rPr>
+        <w:t>* root) {</w:t>
+      </w:r>
+    </w:p>
+    <w:p>
+      <w:pPr>
+        <w:rPr>
+          <w:rFonts w:ascii="Arial" w:hAnsi="Arial" w:cs="Arial"/>
+          <w:sz w:val="24"/>
+          <w:szCs w:val="24"/>
+          <w:lang w:val="en-US"/>
+        </w:rPr>
+      </w:pPr>
+      <w:r>
+        <w:rPr>
+          <w:rFonts w:ascii="Arial" w:hAnsi="Arial" w:cs="Arial"/>
+          <w:sz w:val="24"/>
+          <w:szCs w:val="24"/>
+          <w:lang w:val="en-US"/>
+        </w:rPr>
+        <w:t xml:space="preserve">        return </w:t>
+      </w:r>
+      <w:proofErr w:type="spellStart"/>
+      <w:proofErr w:type="gramStart"/>
+      <w:r>
+        <w:rPr>
+          <w:rFonts w:ascii="Arial" w:hAnsi="Arial" w:cs="Arial"/>
+          <w:sz w:val="24"/>
+          <w:szCs w:val="24"/>
+          <w:lang w:val="en-US"/>
+        </w:rPr>
+        <w:t>recFunc</w:t>
+      </w:r>
+      <w:proofErr w:type="spellEnd"/>
+      <w:r>
+        <w:rPr>
+          <w:rFonts w:ascii="Arial" w:hAnsi="Arial" w:cs="Arial"/>
+          <w:sz w:val="24"/>
+          <w:szCs w:val="24"/>
+          <w:lang w:val="en-US"/>
+        </w:rPr>
+        <w:t>(</w:t>
+      </w:r>
+      <w:proofErr w:type="gramEnd"/>
+      <w:r>
+        <w:rPr>
+          <w:rFonts w:ascii="Arial" w:hAnsi="Arial" w:cs="Arial"/>
+          <w:sz w:val="24"/>
+          <w:szCs w:val="24"/>
+          <w:lang w:val="en-US"/>
+        </w:rPr>
+        <w:t>root, -1 * 1e10, 1e10);</w:t>
+      </w:r>
+    </w:p>
+    <w:p>
+      <w:pPr>
+        <w:rPr>
+          <w:rFonts w:ascii="Arial" w:hAnsi="Arial" w:cs="Arial"/>
+          <w:sz w:val="24"/>
+          <w:szCs w:val="24"/>
+          <w:lang w:val="en-US"/>
+        </w:rPr>
+      </w:pPr>
+      <w:r>
+        <w:rPr>
+          <w:rFonts w:ascii="Arial" w:hAnsi="Arial" w:cs="Arial"/>
+          <w:sz w:val="24"/>
+          <w:szCs w:val="24"/>
+          <w:lang w:val="en-US"/>
+        </w:rPr>
+        <w:t xml:space="preserve">    }</w:t>
+      </w:r>
+    </w:p>
+    <w:p>
+      <w:pPr>
+        <w:rPr>
+          <w:rFonts w:ascii="Arial" w:hAnsi="Arial" w:cs="Arial"/>
+          <w:sz w:val="24"/>
+          <w:szCs w:val="24"/>
+          <w:lang w:val="en-US"/>
+        </w:rPr>
+      </w:pPr>
+      <w:r>
+        <w:rPr>
+          <w:rFonts w:ascii="Arial" w:hAnsi="Arial" w:cs="Arial"/>
+          <w:sz w:val="24"/>
+          <w:szCs w:val="24"/>
+          <w:lang w:val="en-US"/>
+        </w:rPr>
+        <w:t>};</w:t>
+      </w:r>
+    </w:p>
+    <w:p>
+      <w:pPr>
+        <w:pBdr>
+          <w:bottom w:val="single" w:sz="6" w:space="1" w:color="auto"/>
+        </w:pBdr>
         <w:rPr>
           <w:rFonts w:ascii="Arial" w:hAnsi="Arial" w:cs="Arial"/>
           <w:sz w:val="24"/>

</xml_diff>

<commit_message>
Solved tree medium questions
</commit_message>
<xml_diff>
--- a/Tree/Docs/Tree Medium Questions.docx
+++ b/Tree/Docs/Tree Medium Questions.docx
@@ -12534,6 +12534,1334 @@
           <w:lang w:val="en-US"/>
         </w:rPr>
         <w:t>;</w:t>
+      </w:r>
+    </w:p>
+    <w:p>
+      <w:pPr>
+        <w:rPr>
+          <w:rFonts w:ascii="Arial" w:hAnsi="Arial" w:cs="Arial"/>
+          <w:sz w:val="24"/>
+          <w:szCs w:val="24"/>
+          <w:lang w:val="en-US"/>
+        </w:rPr>
+      </w:pPr>
+      <w:r>
+        <w:rPr>
+          <w:rFonts w:ascii="Arial" w:hAnsi="Arial" w:cs="Arial"/>
+          <w:sz w:val="24"/>
+          <w:szCs w:val="24"/>
+          <w:lang w:val="en-US"/>
+        </w:rPr>
+        <w:t xml:space="preserve">    }</w:t>
+      </w:r>
+    </w:p>
+    <w:p>
+      <w:pPr>
+        <w:rPr>
+          <w:rFonts w:ascii="Arial" w:hAnsi="Arial" w:cs="Arial"/>
+          <w:sz w:val="24"/>
+          <w:szCs w:val="24"/>
+          <w:lang w:val="en-US"/>
+        </w:rPr>
+      </w:pPr>
+      <w:r>
+        <w:rPr>
+          <w:rFonts w:ascii="Arial" w:hAnsi="Arial" w:cs="Arial"/>
+          <w:sz w:val="24"/>
+          <w:szCs w:val="24"/>
+          <w:lang w:val="en-US"/>
+        </w:rPr>
+        <w:t>};</w:t>
+      </w:r>
+    </w:p>
+    <w:p>
+      <w:pPr>
+        <w:pBdr>
+          <w:bottom w:val="single" w:sz="6" w:space="1" w:color="auto"/>
+        </w:pBdr>
+        <w:rPr>
+          <w:rFonts w:ascii="Arial" w:hAnsi="Arial" w:cs="Arial"/>
+          <w:sz w:val="24"/>
+          <w:szCs w:val="24"/>
+          <w:lang w:val="en-US"/>
+        </w:rPr>
+      </w:pPr>
+    </w:p>
+    <w:p>
+      <w:pPr>
+        <w:rPr>
+          <w:rFonts w:ascii="Arial" w:hAnsi="Arial" w:cs="Arial"/>
+          <w:sz w:val="24"/>
+          <w:szCs w:val="24"/>
+          <w:lang w:val="en-US"/>
+        </w:rPr>
+      </w:pPr>
+    </w:p>
+    <w:p>
+      <w:pPr>
+        <w:pStyle w:val="Heading1"/>
+        <w:rPr>
+          <w:b/>
+          <w:bCs/>
+          <w:sz w:val="36"/>
+          <w:szCs w:val="36"/>
+          <w:lang w:val="en-US"/>
+        </w:rPr>
+      </w:pPr>
+      <w:r>
+        <w:rPr>
+          <w:b/>
+          <w:bCs/>
+          <w:sz w:val="36"/>
+          <w:szCs w:val="36"/>
+          <w:lang w:val="en-US"/>
+        </w:rPr>
+        <w:t>230. Kth Smallest Element in a BST</w:t>
+      </w:r>
+    </w:p>
+    <w:p>
+      <w:pPr>
+        <w:rPr>
+          <w:lang w:val="en-US"/>
+        </w:rPr>
+      </w:pPr>
+    </w:p>
+    <w:p>
+      <w:pPr>
+        <w:rPr>
+          <w:rFonts w:ascii="Arial" w:hAnsi="Arial" w:cs="Arial"/>
+          <w:b/>
+          <w:bCs/>
+          <w:sz w:val="24"/>
+          <w:szCs w:val="24"/>
+          <w:lang w:val="en-US"/>
+        </w:rPr>
+      </w:pPr>
+      <w:proofErr w:type="spellStart"/>
+      <w:r>
+        <w:rPr>
+          <w:rFonts w:ascii="Arial" w:hAnsi="Arial" w:cs="Arial"/>
+          <w:b/>
+          <w:bCs/>
+          <w:sz w:val="24"/>
+          <w:szCs w:val="24"/>
+          <w:lang w:val="en-US"/>
+        </w:rPr>
+        <w:t>InOrder</w:t>
+      </w:r>
+      <w:proofErr w:type="spellEnd"/>
+      <w:r>
+        <w:rPr>
+          <w:rFonts w:ascii="Arial" w:hAnsi="Arial" w:cs="Arial"/>
+          <w:b/>
+          <w:bCs/>
+          <w:sz w:val="24"/>
+          <w:szCs w:val="24"/>
+          <w:lang w:val="en-US"/>
+        </w:rPr>
+        <w:t xml:space="preserve"> Traversal always return </w:t>
+      </w:r>
+      <w:proofErr w:type="gramStart"/>
+      <w:r>
+        <w:rPr>
+          <w:rFonts w:ascii="Arial" w:hAnsi="Arial" w:cs="Arial"/>
+          <w:b/>
+          <w:bCs/>
+          <w:sz w:val="24"/>
+          <w:szCs w:val="24"/>
+          <w:lang w:val="en-US"/>
+        </w:rPr>
+        <w:t>an</w:t>
+      </w:r>
+      <w:proofErr w:type="gramEnd"/>
+      <w:r>
+        <w:rPr>
+          <w:rFonts w:ascii="Arial" w:hAnsi="Arial" w:cs="Arial"/>
+          <w:b/>
+          <w:bCs/>
+          <w:sz w:val="24"/>
+          <w:szCs w:val="24"/>
+          <w:lang w:val="en-US"/>
+        </w:rPr>
+        <w:t xml:space="preserve"> sorted array.</w:t>
+      </w:r>
+    </w:p>
+    <w:p>
+      <w:pPr>
+        <w:rPr>
+          <w:rFonts w:ascii="Arial" w:hAnsi="Arial" w:cs="Arial"/>
+          <w:sz w:val="24"/>
+          <w:szCs w:val="24"/>
+          <w:lang w:val="en-US"/>
+        </w:rPr>
+      </w:pPr>
+    </w:p>
+    <w:p>
+      <w:pPr>
+        <w:rPr>
+          <w:rFonts w:ascii="Arial" w:hAnsi="Arial" w:cs="Arial"/>
+          <w:sz w:val="24"/>
+          <w:szCs w:val="24"/>
+          <w:lang w:val="en-US"/>
+        </w:rPr>
+      </w:pPr>
+      <w:r>
+        <w:rPr>
+          <w:rFonts w:ascii="Arial" w:hAnsi="Arial" w:cs="Arial"/>
+          <w:sz w:val="24"/>
+          <w:szCs w:val="24"/>
+          <w:lang w:val="en-US"/>
+        </w:rPr>
+        <w:t>class Solution {</w:t>
+      </w:r>
+    </w:p>
+    <w:p>
+      <w:pPr>
+        <w:rPr>
+          <w:rFonts w:ascii="Arial" w:hAnsi="Arial" w:cs="Arial"/>
+          <w:sz w:val="24"/>
+          <w:szCs w:val="24"/>
+          <w:lang w:val="en-US"/>
+        </w:rPr>
+      </w:pPr>
+      <w:r>
+        <w:rPr>
+          <w:rFonts w:ascii="Arial" w:hAnsi="Arial" w:cs="Arial"/>
+          <w:sz w:val="24"/>
+          <w:szCs w:val="24"/>
+          <w:lang w:val="en-US"/>
+        </w:rPr>
+        <w:t xml:space="preserve">    int </w:t>
+      </w:r>
+      <w:proofErr w:type="spellStart"/>
+      <w:r>
+        <w:rPr>
+          <w:rFonts w:ascii="Arial" w:hAnsi="Arial" w:cs="Arial"/>
+          <w:sz w:val="24"/>
+          <w:szCs w:val="24"/>
+          <w:lang w:val="en-US"/>
+        </w:rPr>
+        <w:t>val</w:t>
+      </w:r>
+      <w:proofErr w:type="spellEnd"/>
+      <w:r>
+        <w:rPr>
+          <w:rFonts w:ascii="Arial" w:hAnsi="Arial" w:cs="Arial"/>
+          <w:sz w:val="24"/>
+          <w:szCs w:val="24"/>
+          <w:lang w:val="en-US"/>
+        </w:rPr>
+        <w:t xml:space="preserve"> = INT_MIN;</w:t>
+      </w:r>
+    </w:p>
+    <w:p>
+      <w:pPr>
+        <w:rPr>
+          <w:rFonts w:ascii="Arial" w:hAnsi="Arial" w:cs="Arial"/>
+          <w:sz w:val="24"/>
+          <w:szCs w:val="24"/>
+          <w:lang w:val="en-US"/>
+        </w:rPr>
+      </w:pPr>
+      <w:r>
+        <w:rPr>
+          <w:rFonts w:ascii="Arial" w:hAnsi="Arial" w:cs="Arial"/>
+          <w:sz w:val="24"/>
+          <w:szCs w:val="24"/>
+          <w:lang w:val="en-US"/>
+        </w:rPr>
+        <w:t xml:space="preserve">    void </w:t>
+      </w:r>
+      <w:proofErr w:type="spellStart"/>
+      <w:proofErr w:type="gramStart"/>
+      <w:r>
+        <w:rPr>
+          <w:rFonts w:ascii="Arial" w:hAnsi="Arial" w:cs="Arial"/>
+          <w:sz w:val="24"/>
+          <w:szCs w:val="24"/>
+          <w:lang w:val="en-US"/>
+        </w:rPr>
+        <w:t>recFunc</w:t>
+      </w:r>
+      <w:proofErr w:type="spellEnd"/>
+      <w:r>
+        <w:rPr>
+          <w:rFonts w:ascii="Arial" w:hAnsi="Arial" w:cs="Arial"/>
+          <w:sz w:val="24"/>
+          <w:szCs w:val="24"/>
+          <w:lang w:val="en-US"/>
+        </w:rPr>
+        <w:t>(</w:t>
+      </w:r>
+      <w:proofErr w:type="spellStart"/>
+      <w:proofErr w:type="gramEnd"/>
+      <w:r>
+        <w:rPr>
+          <w:rFonts w:ascii="Arial" w:hAnsi="Arial" w:cs="Arial"/>
+          <w:sz w:val="24"/>
+          <w:szCs w:val="24"/>
+          <w:lang w:val="en-US"/>
+        </w:rPr>
+        <w:t>TreeNode</w:t>
+      </w:r>
+      <w:proofErr w:type="spellEnd"/>
+      <w:r>
+        <w:rPr>
+          <w:rFonts w:ascii="Arial" w:hAnsi="Arial" w:cs="Arial"/>
+          <w:sz w:val="24"/>
+          <w:szCs w:val="24"/>
+          <w:lang w:val="en-US"/>
+        </w:rPr>
+        <w:t xml:space="preserve"> *node, int &amp;k) {</w:t>
+      </w:r>
+    </w:p>
+    <w:p>
+      <w:pPr>
+        <w:rPr>
+          <w:rFonts w:ascii="Arial" w:hAnsi="Arial" w:cs="Arial"/>
+          <w:sz w:val="24"/>
+          <w:szCs w:val="24"/>
+          <w:lang w:val="en-US"/>
+        </w:rPr>
+      </w:pPr>
+      <w:r>
+        <w:rPr>
+          <w:rFonts w:ascii="Arial" w:hAnsi="Arial" w:cs="Arial"/>
+          <w:sz w:val="24"/>
+          <w:szCs w:val="24"/>
+          <w:lang w:val="en-US"/>
+        </w:rPr>
+        <w:t xml:space="preserve">        </w:t>
+      </w:r>
+      <w:proofErr w:type="gramStart"/>
+      <w:r>
+        <w:rPr>
+          <w:rFonts w:ascii="Arial" w:hAnsi="Arial" w:cs="Arial"/>
+          <w:sz w:val="24"/>
+          <w:szCs w:val="24"/>
+          <w:lang w:val="en-US"/>
+        </w:rPr>
+        <w:t>if(</w:t>
+      </w:r>
+      <w:proofErr w:type="gramEnd"/>
+      <w:r>
+        <w:rPr>
+          <w:rFonts w:ascii="Arial" w:hAnsi="Arial" w:cs="Arial"/>
+          <w:sz w:val="24"/>
+          <w:szCs w:val="24"/>
+          <w:lang w:val="en-US"/>
+        </w:rPr>
+        <w:t>!node || k &lt;= 0) return;</w:t>
+      </w:r>
+    </w:p>
+    <w:p>
+      <w:pPr>
+        <w:rPr>
+          <w:rFonts w:ascii="Arial" w:hAnsi="Arial" w:cs="Arial"/>
+          <w:sz w:val="24"/>
+          <w:szCs w:val="24"/>
+          <w:lang w:val="en-US"/>
+        </w:rPr>
+      </w:pPr>
+      <w:r>
+        <w:rPr>
+          <w:rFonts w:ascii="Arial" w:hAnsi="Arial" w:cs="Arial"/>
+          <w:sz w:val="24"/>
+          <w:szCs w:val="24"/>
+          <w:lang w:val="en-US"/>
+        </w:rPr>
+        <w:t xml:space="preserve">        </w:t>
+      </w:r>
+      <w:proofErr w:type="spellStart"/>
+      <w:r>
+        <w:rPr>
+          <w:rFonts w:ascii="Arial" w:hAnsi="Arial" w:cs="Arial"/>
+          <w:sz w:val="24"/>
+          <w:szCs w:val="24"/>
+          <w:lang w:val="en-US"/>
+        </w:rPr>
+        <w:t>recFunc</w:t>
+      </w:r>
+      <w:proofErr w:type="spellEnd"/>
+      <w:r>
+        <w:rPr>
+          <w:rFonts w:ascii="Arial" w:hAnsi="Arial" w:cs="Arial"/>
+          <w:sz w:val="24"/>
+          <w:szCs w:val="24"/>
+          <w:lang w:val="en-US"/>
+        </w:rPr>
+        <w:t>(node-&gt;left, k);</w:t>
+      </w:r>
+    </w:p>
+    <w:p>
+      <w:pPr>
+        <w:rPr>
+          <w:rFonts w:ascii="Arial" w:hAnsi="Arial" w:cs="Arial"/>
+          <w:sz w:val="24"/>
+          <w:szCs w:val="24"/>
+          <w:lang w:val="en-US"/>
+        </w:rPr>
+      </w:pPr>
+      <w:r>
+        <w:rPr>
+          <w:rFonts w:ascii="Arial" w:hAnsi="Arial" w:cs="Arial"/>
+          <w:sz w:val="24"/>
+          <w:szCs w:val="24"/>
+          <w:lang w:val="en-US"/>
+        </w:rPr>
+        <w:t xml:space="preserve">        k--;</w:t>
+      </w:r>
+    </w:p>
+    <w:p>
+      <w:pPr>
+        <w:rPr>
+          <w:rFonts w:ascii="Arial" w:hAnsi="Arial" w:cs="Arial"/>
+          <w:sz w:val="24"/>
+          <w:szCs w:val="24"/>
+          <w:lang w:val="en-US"/>
+        </w:rPr>
+      </w:pPr>
+      <w:r>
+        <w:rPr>
+          <w:rFonts w:ascii="Arial" w:hAnsi="Arial" w:cs="Arial"/>
+          <w:sz w:val="24"/>
+          <w:szCs w:val="24"/>
+          <w:lang w:val="en-US"/>
+        </w:rPr>
+        <w:t xml:space="preserve">        </w:t>
+      </w:r>
+      <w:proofErr w:type="gramStart"/>
+      <w:r>
+        <w:rPr>
+          <w:rFonts w:ascii="Arial" w:hAnsi="Arial" w:cs="Arial"/>
+          <w:sz w:val="24"/>
+          <w:szCs w:val="24"/>
+          <w:lang w:val="en-US"/>
+        </w:rPr>
+        <w:t>if(</w:t>
+      </w:r>
+      <w:proofErr w:type="gramEnd"/>
+      <w:r>
+        <w:rPr>
+          <w:rFonts w:ascii="Arial" w:hAnsi="Arial" w:cs="Arial"/>
+          <w:sz w:val="24"/>
+          <w:szCs w:val="24"/>
+          <w:lang w:val="en-US"/>
+        </w:rPr>
+        <w:t xml:space="preserve">k == 0) </w:t>
+      </w:r>
+      <w:proofErr w:type="spellStart"/>
+      <w:r>
+        <w:rPr>
+          <w:rFonts w:ascii="Arial" w:hAnsi="Arial" w:cs="Arial"/>
+          <w:sz w:val="24"/>
+          <w:szCs w:val="24"/>
+          <w:lang w:val="en-US"/>
+        </w:rPr>
+        <w:t>val</w:t>
+      </w:r>
+      <w:proofErr w:type="spellEnd"/>
+      <w:r>
+        <w:rPr>
+          <w:rFonts w:ascii="Arial" w:hAnsi="Arial" w:cs="Arial"/>
+          <w:sz w:val="24"/>
+          <w:szCs w:val="24"/>
+          <w:lang w:val="en-US"/>
+        </w:rPr>
+        <w:t xml:space="preserve"> = node-&gt;</w:t>
+      </w:r>
+      <w:proofErr w:type="spellStart"/>
+      <w:r>
+        <w:rPr>
+          <w:rFonts w:ascii="Arial" w:hAnsi="Arial" w:cs="Arial"/>
+          <w:sz w:val="24"/>
+          <w:szCs w:val="24"/>
+          <w:lang w:val="en-US"/>
+        </w:rPr>
+        <w:t>val</w:t>
+      </w:r>
+      <w:proofErr w:type="spellEnd"/>
+      <w:r>
+        <w:rPr>
+          <w:rFonts w:ascii="Arial" w:hAnsi="Arial" w:cs="Arial"/>
+          <w:sz w:val="24"/>
+          <w:szCs w:val="24"/>
+          <w:lang w:val="en-US"/>
+        </w:rPr>
+        <w:t>;</w:t>
+      </w:r>
+    </w:p>
+    <w:p>
+      <w:pPr>
+        <w:rPr>
+          <w:rFonts w:ascii="Arial" w:hAnsi="Arial" w:cs="Arial"/>
+          <w:sz w:val="24"/>
+          <w:szCs w:val="24"/>
+          <w:lang w:val="en-US"/>
+        </w:rPr>
+      </w:pPr>
+      <w:r>
+        <w:rPr>
+          <w:rFonts w:ascii="Arial" w:hAnsi="Arial" w:cs="Arial"/>
+          <w:sz w:val="24"/>
+          <w:szCs w:val="24"/>
+          <w:lang w:val="en-US"/>
+        </w:rPr>
+        <w:t xml:space="preserve">        </w:t>
+      </w:r>
+      <w:proofErr w:type="spellStart"/>
+      <w:r>
+        <w:rPr>
+          <w:rFonts w:ascii="Arial" w:hAnsi="Arial" w:cs="Arial"/>
+          <w:sz w:val="24"/>
+          <w:szCs w:val="24"/>
+          <w:lang w:val="en-US"/>
+        </w:rPr>
+        <w:t>recFunc</w:t>
+      </w:r>
+      <w:proofErr w:type="spellEnd"/>
+      <w:r>
+        <w:rPr>
+          <w:rFonts w:ascii="Arial" w:hAnsi="Arial" w:cs="Arial"/>
+          <w:sz w:val="24"/>
+          <w:szCs w:val="24"/>
+          <w:lang w:val="en-US"/>
+        </w:rPr>
+        <w:t>(node-&gt;right, k);</w:t>
+      </w:r>
+    </w:p>
+    <w:p>
+      <w:pPr>
+        <w:rPr>
+          <w:rFonts w:ascii="Arial" w:hAnsi="Arial" w:cs="Arial"/>
+          <w:sz w:val="24"/>
+          <w:szCs w:val="24"/>
+          <w:lang w:val="en-US"/>
+        </w:rPr>
+      </w:pPr>
+      <w:r>
+        <w:rPr>
+          <w:rFonts w:ascii="Arial" w:hAnsi="Arial" w:cs="Arial"/>
+          <w:sz w:val="24"/>
+          <w:szCs w:val="24"/>
+          <w:lang w:val="en-US"/>
+        </w:rPr>
+        <w:t xml:space="preserve">    }</w:t>
+      </w:r>
+    </w:p>
+    <w:p>
+      <w:pPr>
+        <w:rPr>
+          <w:rFonts w:ascii="Arial" w:hAnsi="Arial" w:cs="Arial"/>
+          <w:sz w:val="24"/>
+          <w:szCs w:val="24"/>
+          <w:lang w:val="en-US"/>
+        </w:rPr>
+      </w:pPr>
+      <w:r>
+        <w:rPr>
+          <w:rFonts w:ascii="Arial" w:hAnsi="Arial" w:cs="Arial"/>
+          <w:sz w:val="24"/>
+          <w:szCs w:val="24"/>
+          <w:lang w:val="en-US"/>
+        </w:rPr>
+        <w:t>public:</w:t>
+      </w:r>
+    </w:p>
+    <w:p>
+      <w:pPr>
+        <w:rPr>
+          <w:rFonts w:ascii="Arial" w:hAnsi="Arial" w:cs="Arial"/>
+          <w:sz w:val="24"/>
+          <w:szCs w:val="24"/>
+          <w:lang w:val="en-US"/>
+        </w:rPr>
+      </w:pPr>
+      <w:r>
+        <w:rPr>
+          <w:rFonts w:ascii="Arial" w:hAnsi="Arial" w:cs="Arial"/>
+          <w:sz w:val="24"/>
+          <w:szCs w:val="24"/>
+          <w:lang w:val="en-US"/>
+        </w:rPr>
+        <w:t xml:space="preserve">    int </w:t>
+      </w:r>
+      <w:proofErr w:type="spellStart"/>
+      <w:proofErr w:type="gramStart"/>
+      <w:r>
+        <w:rPr>
+          <w:rFonts w:ascii="Arial" w:hAnsi="Arial" w:cs="Arial"/>
+          <w:sz w:val="24"/>
+          <w:szCs w:val="24"/>
+          <w:lang w:val="en-US"/>
+        </w:rPr>
+        <w:t>kthSmallest</w:t>
+      </w:r>
+      <w:proofErr w:type="spellEnd"/>
+      <w:r>
+        <w:rPr>
+          <w:rFonts w:ascii="Arial" w:hAnsi="Arial" w:cs="Arial"/>
+          <w:sz w:val="24"/>
+          <w:szCs w:val="24"/>
+          <w:lang w:val="en-US"/>
+        </w:rPr>
+        <w:t>(</w:t>
+      </w:r>
+      <w:proofErr w:type="spellStart"/>
+      <w:proofErr w:type="gramEnd"/>
+      <w:r>
+        <w:rPr>
+          <w:rFonts w:ascii="Arial" w:hAnsi="Arial" w:cs="Arial"/>
+          <w:sz w:val="24"/>
+          <w:szCs w:val="24"/>
+          <w:lang w:val="en-US"/>
+        </w:rPr>
+        <w:t>TreeNode</w:t>
+      </w:r>
+      <w:proofErr w:type="spellEnd"/>
+      <w:r>
+        <w:rPr>
+          <w:rFonts w:ascii="Arial" w:hAnsi="Arial" w:cs="Arial"/>
+          <w:sz w:val="24"/>
+          <w:szCs w:val="24"/>
+          <w:lang w:val="en-US"/>
+        </w:rPr>
+        <w:t>* node, int k) {</w:t>
+      </w:r>
+    </w:p>
+    <w:p>
+      <w:pPr>
+        <w:rPr>
+          <w:rFonts w:ascii="Arial" w:hAnsi="Arial" w:cs="Arial"/>
+          <w:sz w:val="24"/>
+          <w:szCs w:val="24"/>
+          <w:lang w:val="en-US"/>
+        </w:rPr>
+      </w:pPr>
+      <w:r>
+        <w:rPr>
+          <w:rFonts w:ascii="Arial" w:hAnsi="Arial" w:cs="Arial"/>
+          <w:sz w:val="24"/>
+          <w:szCs w:val="24"/>
+          <w:lang w:val="en-US"/>
+        </w:rPr>
+        <w:t xml:space="preserve">        </w:t>
+      </w:r>
+      <w:proofErr w:type="spellStart"/>
+      <w:proofErr w:type="gramStart"/>
+      <w:r>
+        <w:rPr>
+          <w:rFonts w:ascii="Arial" w:hAnsi="Arial" w:cs="Arial"/>
+          <w:sz w:val="24"/>
+          <w:szCs w:val="24"/>
+          <w:lang w:val="en-US"/>
+        </w:rPr>
+        <w:t>recFunc</w:t>
+      </w:r>
+      <w:proofErr w:type="spellEnd"/>
+      <w:r>
+        <w:rPr>
+          <w:rFonts w:ascii="Arial" w:hAnsi="Arial" w:cs="Arial"/>
+          <w:sz w:val="24"/>
+          <w:szCs w:val="24"/>
+          <w:lang w:val="en-US"/>
+        </w:rPr>
+        <w:t>(</w:t>
+      </w:r>
+      <w:proofErr w:type="gramEnd"/>
+      <w:r>
+        <w:rPr>
+          <w:rFonts w:ascii="Arial" w:hAnsi="Arial" w:cs="Arial"/>
+          <w:sz w:val="24"/>
+          <w:szCs w:val="24"/>
+          <w:lang w:val="en-US"/>
+        </w:rPr>
+        <w:t>node, k);</w:t>
+      </w:r>
+    </w:p>
+    <w:p>
+      <w:pPr>
+        <w:rPr>
+          <w:rFonts w:ascii="Arial" w:hAnsi="Arial" w:cs="Arial"/>
+          <w:sz w:val="24"/>
+          <w:szCs w:val="24"/>
+          <w:lang w:val="en-US"/>
+        </w:rPr>
+      </w:pPr>
+      <w:r>
+        <w:rPr>
+          <w:rFonts w:ascii="Arial" w:hAnsi="Arial" w:cs="Arial"/>
+          <w:sz w:val="24"/>
+          <w:szCs w:val="24"/>
+          <w:lang w:val="en-US"/>
+        </w:rPr>
+        <w:t xml:space="preserve">        return </w:t>
+      </w:r>
+      <w:proofErr w:type="spellStart"/>
+      <w:r>
+        <w:rPr>
+          <w:rFonts w:ascii="Arial" w:hAnsi="Arial" w:cs="Arial"/>
+          <w:sz w:val="24"/>
+          <w:szCs w:val="24"/>
+          <w:lang w:val="en-US"/>
+        </w:rPr>
+        <w:t>val</w:t>
+      </w:r>
+      <w:proofErr w:type="spellEnd"/>
+      <w:r>
+        <w:rPr>
+          <w:rFonts w:ascii="Arial" w:hAnsi="Arial" w:cs="Arial"/>
+          <w:sz w:val="24"/>
+          <w:szCs w:val="24"/>
+          <w:lang w:val="en-US"/>
+        </w:rPr>
+        <w:t>;</w:t>
+      </w:r>
+    </w:p>
+    <w:p>
+      <w:pPr>
+        <w:rPr>
+          <w:rFonts w:ascii="Arial" w:hAnsi="Arial" w:cs="Arial"/>
+          <w:sz w:val="24"/>
+          <w:szCs w:val="24"/>
+          <w:lang w:val="en-US"/>
+        </w:rPr>
+      </w:pPr>
+      <w:r>
+        <w:rPr>
+          <w:rFonts w:ascii="Arial" w:hAnsi="Arial" w:cs="Arial"/>
+          <w:sz w:val="24"/>
+          <w:szCs w:val="24"/>
+          <w:lang w:val="en-US"/>
+        </w:rPr>
+        <w:t xml:space="preserve">    }</w:t>
+      </w:r>
+    </w:p>
+    <w:p>
+      <w:pPr>
+        <w:rPr>
+          <w:rFonts w:ascii="Arial" w:hAnsi="Arial" w:cs="Arial"/>
+          <w:sz w:val="24"/>
+          <w:szCs w:val="24"/>
+          <w:lang w:val="en-US"/>
+        </w:rPr>
+      </w:pPr>
+      <w:r>
+        <w:rPr>
+          <w:rFonts w:ascii="Arial" w:hAnsi="Arial" w:cs="Arial"/>
+          <w:sz w:val="24"/>
+          <w:szCs w:val="24"/>
+          <w:lang w:val="en-US"/>
+        </w:rPr>
+        <w:t>};</w:t>
+      </w:r>
+    </w:p>
+    <w:p>
+      <w:pPr>
+        <w:pStyle w:val="Heading1"/>
+        <w:rPr>
+          <w:b/>
+          <w:bCs/>
+          <w:sz w:val="36"/>
+          <w:szCs w:val="36"/>
+          <w:lang w:val="en-US"/>
+        </w:rPr>
+      </w:pPr>
+      <w:r>
+        <w:rPr>
+          <w:b/>
+          <w:bCs/>
+          <w:sz w:val="36"/>
+          <w:szCs w:val="36"/>
+          <w:lang w:val="en-US"/>
+        </w:rPr>
+        <w:lastRenderedPageBreak/>
+        <w:t>Count Complete Tree Nodes</w:t>
+      </w:r>
+    </w:p>
+    <w:p>
+      <w:pPr>
+        <w:rPr>
+          <w:lang w:val="en-US"/>
+        </w:rPr>
+      </w:pPr>
+    </w:p>
+    <w:p>
+      <w:pPr>
+        <w:rPr>
+          <w:rFonts w:ascii="Arial" w:hAnsi="Arial" w:cs="Arial"/>
+          <w:sz w:val="24"/>
+          <w:szCs w:val="24"/>
+          <w:lang w:val="en-US"/>
+        </w:rPr>
+      </w:pPr>
+      <w:r>
+        <w:rPr>
+          <w:rFonts w:ascii="Arial" w:hAnsi="Arial" w:cs="Arial"/>
+          <w:sz w:val="24"/>
+          <w:szCs w:val="24"/>
+          <w:lang w:val="en-US"/>
+        </w:rPr>
+        <w:t>class Solution {</w:t>
+      </w:r>
+    </w:p>
+    <w:p>
+      <w:pPr>
+        <w:rPr>
+          <w:rFonts w:ascii="Arial" w:hAnsi="Arial" w:cs="Arial"/>
+          <w:sz w:val="24"/>
+          <w:szCs w:val="24"/>
+          <w:lang w:val="en-US"/>
+        </w:rPr>
+      </w:pPr>
+      <w:r>
+        <w:rPr>
+          <w:rFonts w:ascii="Arial" w:hAnsi="Arial" w:cs="Arial"/>
+          <w:sz w:val="24"/>
+          <w:szCs w:val="24"/>
+          <w:lang w:val="en-US"/>
+        </w:rPr>
+        <w:t xml:space="preserve">    int recFunc1(</w:t>
+      </w:r>
+      <w:proofErr w:type="spellStart"/>
+      <w:r>
+        <w:rPr>
+          <w:rFonts w:ascii="Arial" w:hAnsi="Arial" w:cs="Arial"/>
+          <w:sz w:val="24"/>
+          <w:szCs w:val="24"/>
+          <w:lang w:val="en-US"/>
+        </w:rPr>
+        <w:t>TreeNode</w:t>
+      </w:r>
+      <w:proofErr w:type="spellEnd"/>
+      <w:r>
+        <w:rPr>
+          <w:rFonts w:ascii="Arial" w:hAnsi="Arial" w:cs="Arial"/>
+          <w:sz w:val="24"/>
+          <w:szCs w:val="24"/>
+          <w:lang w:val="en-US"/>
+        </w:rPr>
+        <w:t xml:space="preserve"> *node) {</w:t>
+      </w:r>
+    </w:p>
+    <w:p>
+      <w:pPr>
+        <w:rPr>
+          <w:rFonts w:ascii="Arial" w:hAnsi="Arial" w:cs="Arial"/>
+          <w:sz w:val="24"/>
+          <w:szCs w:val="24"/>
+          <w:lang w:val="en-US"/>
+        </w:rPr>
+      </w:pPr>
+      <w:r>
+        <w:rPr>
+          <w:rFonts w:ascii="Arial" w:hAnsi="Arial" w:cs="Arial"/>
+          <w:sz w:val="24"/>
+          <w:szCs w:val="24"/>
+          <w:lang w:val="en-US"/>
+        </w:rPr>
+        <w:t xml:space="preserve">        if</w:t>
+      </w:r>
+      <w:proofErr w:type="gramStart"/>
+      <w:r>
+        <w:rPr>
+          <w:rFonts w:ascii="Arial" w:hAnsi="Arial" w:cs="Arial"/>
+          <w:sz w:val="24"/>
+          <w:szCs w:val="24"/>
+          <w:lang w:val="en-US"/>
+        </w:rPr>
+        <w:t>(!node</w:t>
+      </w:r>
+      <w:proofErr w:type="gramEnd"/>
+      <w:r>
+        <w:rPr>
+          <w:rFonts w:ascii="Arial" w:hAnsi="Arial" w:cs="Arial"/>
+          <w:sz w:val="24"/>
+          <w:szCs w:val="24"/>
+          <w:lang w:val="en-US"/>
+        </w:rPr>
+        <w:t>) return 0;</w:t>
+      </w:r>
+    </w:p>
+    <w:p>
+      <w:pPr>
+        <w:rPr>
+          <w:rFonts w:ascii="Arial" w:hAnsi="Arial" w:cs="Arial"/>
+          <w:sz w:val="24"/>
+          <w:szCs w:val="24"/>
+          <w:lang w:val="en-US"/>
+        </w:rPr>
+      </w:pPr>
+      <w:r>
+        <w:rPr>
+          <w:rFonts w:ascii="Arial" w:hAnsi="Arial" w:cs="Arial"/>
+          <w:sz w:val="24"/>
+          <w:szCs w:val="24"/>
+          <w:lang w:val="en-US"/>
+        </w:rPr>
+        <w:t xml:space="preserve">        return 1 + recFunc1(node-&gt;left);</w:t>
+      </w:r>
+    </w:p>
+    <w:p>
+      <w:pPr>
+        <w:rPr>
+          <w:rFonts w:ascii="Arial" w:hAnsi="Arial" w:cs="Arial"/>
+          <w:sz w:val="24"/>
+          <w:szCs w:val="24"/>
+          <w:lang w:val="en-US"/>
+        </w:rPr>
+      </w:pPr>
+      <w:r>
+        <w:rPr>
+          <w:rFonts w:ascii="Arial" w:hAnsi="Arial" w:cs="Arial"/>
+          <w:sz w:val="24"/>
+          <w:szCs w:val="24"/>
+          <w:lang w:val="en-US"/>
+        </w:rPr>
+        <w:t xml:space="preserve">    }</w:t>
+      </w:r>
+    </w:p>
+    <w:p>
+      <w:pPr>
+        <w:rPr>
+          <w:rFonts w:ascii="Arial" w:hAnsi="Arial" w:cs="Arial"/>
+          <w:sz w:val="24"/>
+          <w:szCs w:val="24"/>
+          <w:lang w:val="en-US"/>
+        </w:rPr>
+      </w:pPr>
+      <w:r>
+        <w:rPr>
+          <w:rFonts w:ascii="Arial" w:hAnsi="Arial" w:cs="Arial"/>
+          <w:sz w:val="24"/>
+          <w:szCs w:val="24"/>
+          <w:lang w:val="en-US"/>
+        </w:rPr>
+        <w:t xml:space="preserve">    int recFunc2(</w:t>
+      </w:r>
+      <w:proofErr w:type="spellStart"/>
+      <w:r>
+        <w:rPr>
+          <w:rFonts w:ascii="Arial" w:hAnsi="Arial" w:cs="Arial"/>
+          <w:sz w:val="24"/>
+          <w:szCs w:val="24"/>
+          <w:lang w:val="en-US"/>
+        </w:rPr>
+        <w:t>TreeNode</w:t>
+      </w:r>
+      <w:proofErr w:type="spellEnd"/>
+      <w:r>
+        <w:rPr>
+          <w:rFonts w:ascii="Arial" w:hAnsi="Arial" w:cs="Arial"/>
+          <w:sz w:val="24"/>
+          <w:szCs w:val="24"/>
+          <w:lang w:val="en-US"/>
+        </w:rPr>
+        <w:t xml:space="preserve"> *node) {</w:t>
+      </w:r>
+    </w:p>
+    <w:p>
+      <w:pPr>
+        <w:rPr>
+          <w:rFonts w:ascii="Arial" w:hAnsi="Arial" w:cs="Arial"/>
+          <w:sz w:val="24"/>
+          <w:szCs w:val="24"/>
+          <w:lang w:val="en-US"/>
+        </w:rPr>
+      </w:pPr>
+      <w:r>
+        <w:rPr>
+          <w:rFonts w:ascii="Arial" w:hAnsi="Arial" w:cs="Arial"/>
+          <w:sz w:val="24"/>
+          <w:szCs w:val="24"/>
+          <w:lang w:val="en-US"/>
+        </w:rPr>
+        <w:t xml:space="preserve">        if</w:t>
+      </w:r>
+      <w:proofErr w:type="gramStart"/>
+      <w:r>
+        <w:rPr>
+          <w:rFonts w:ascii="Arial" w:hAnsi="Arial" w:cs="Arial"/>
+          <w:sz w:val="24"/>
+          <w:szCs w:val="24"/>
+          <w:lang w:val="en-US"/>
+        </w:rPr>
+        <w:t>(!node</w:t>
+      </w:r>
+      <w:proofErr w:type="gramEnd"/>
+      <w:r>
+        <w:rPr>
+          <w:rFonts w:ascii="Arial" w:hAnsi="Arial" w:cs="Arial"/>
+          <w:sz w:val="24"/>
+          <w:szCs w:val="24"/>
+          <w:lang w:val="en-US"/>
+        </w:rPr>
+        <w:t>) return 0;</w:t>
+      </w:r>
+    </w:p>
+    <w:p>
+      <w:pPr>
+        <w:rPr>
+          <w:rFonts w:ascii="Arial" w:hAnsi="Arial" w:cs="Arial"/>
+          <w:sz w:val="24"/>
+          <w:szCs w:val="24"/>
+          <w:lang w:val="en-US"/>
+        </w:rPr>
+      </w:pPr>
+      <w:r>
+        <w:rPr>
+          <w:rFonts w:ascii="Arial" w:hAnsi="Arial" w:cs="Arial"/>
+          <w:sz w:val="24"/>
+          <w:szCs w:val="24"/>
+          <w:lang w:val="en-US"/>
+        </w:rPr>
+        <w:t xml:space="preserve">        return 1 + recFunc2(node-&gt;right);</w:t>
+      </w:r>
+    </w:p>
+    <w:p>
+      <w:pPr>
+        <w:rPr>
+          <w:rFonts w:ascii="Arial" w:hAnsi="Arial" w:cs="Arial"/>
+          <w:sz w:val="24"/>
+          <w:szCs w:val="24"/>
+          <w:lang w:val="en-US"/>
+        </w:rPr>
+      </w:pPr>
+      <w:r>
+        <w:rPr>
+          <w:rFonts w:ascii="Arial" w:hAnsi="Arial" w:cs="Arial"/>
+          <w:sz w:val="24"/>
+          <w:szCs w:val="24"/>
+          <w:lang w:val="en-US"/>
+        </w:rPr>
+        <w:t xml:space="preserve">    }</w:t>
+      </w:r>
+    </w:p>
+    <w:p>
+      <w:pPr>
+        <w:rPr>
+          <w:rFonts w:ascii="Arial" w:hAnsi="Arial" w:cs="Arial"/>
+          <w:sz w:val="24"/>
+          <w:szCs w:val="24"/>
+          <w:lang w:val="en-US"/>
+        </w:rPr>
+      </w:pPr>
+      <w:r>
+        <w:rPr>
+          <w:rFonts w:ascii="Arial" w:hAnsi="Arial" w:cs="Arial"/>
+          <w:sz w:val="24"/>
+          <w:szCs w:val="24"/>
+          <w:lang w:val="en-US"/>
+        </w:rPr>
+        <w:t>public:</w:t>
+      </w:r>
+    </w:p>
+    <w:p>
+      <w:pPr>
+        <w:rPr>
+          <w:rFonts w:ascii="Arial" w:hAnsi="Arial" w:cs="Arial"/>
+          <w:sz w:val="24"/>
+          <w:szCs w:val="24"/>
+          <w:lang w:val="en-US"/>
+        </w:rPr>
+      </w:pPr>
+      <w:r>
+        <w:rPr>
+          <w:rFonts w:ascii="Arial" w:hAnsi="Arial" w:cs="Arial"/>
+          <w:sz w:val="24"/>
+          <w:szCs w:val="24"/>
+          <w:lang w:val="en-US"/>
+        </w:rPr>
+        <w:t xml:space="preserve">    int </w:t>
+      </w:r>
+      <w:proofErr w:type="spellStart"/>
+      <w:proofErr w:type="gramStart"/>
+      <w:r>
+        <w:rPr>
+          <w:rFonts w:ascii="Arial" w:hAnsi="Arial" w:cs="Arial"/>
+          <w:sz w:val="24"/>
+          <w:szCs w:val="24"/>
+          <w:lang w:val="en-US"/>
+        </w:rPr>
+        <w:t>countNodes</w:t>
+      </w:r>
+      <w:proofErr w:type="spellEnd"/>
+      <w:r>
+        <w:rPr>
+          <w:rFonts w:ascii="Arial" w:hAnsi="Arial" w:cs="Arial"/>
+          <w:sz w:val="24"/>
+          <w:szCs w:val="24"/>
+          <w:lang w:val="en-US"/>
+        </w:rPr>
+        <w:t>(</w:t>
+      </w:r>
+      <w:proofErr w:type="spellStart"/>
+      <w:proofErr w:type="gramEnd"/>
+      <w:r>
+        <w:rPr>
+          <w:rFonts w:ascii="Arial" w:hAnsi="Arial" w:cs="Arial"/>
+          <w:sz w:val="24"/>
+          <w:szCs w:val="24"/>
+          <w:lang w:val="en-US"/>
+        </w:rPr>
+        <w:t>TreeNode</w:t>
+      </w:r>
+      <w:proofErr w:type="spellEnd"/>
+      <w:r>
+        <w:rPr>
+          <w:rFonts w:ascii="Arial" w:hAnsi="Arial" w:cs="Arial"/>
+          <w:sz w:val="24"/>
+          <w:szCs w:val="24"/>
+          <w:lang w:val="en-US"/>
+        </w:rPr>
+        <w:t>* root) {</w:t>
+      </w:r>
+    </w:p>
+    <w:p>
+      <w:pPr>
+        <w:rPr>
+          <w:rFonts w:ascii="Arial" w:hAnsi="Arial" w:cs="Arial"/>
+          <w:sz w:val="24"/>
+          <w:szCs w:val="24"/>
+          <w:lang w:val="en-US"/>
+        </w:rPr>
+      </w:pPr>
+      <w:r>
+        <w:rPr>
+          <w:rFonts w:ascii="Arial" w:hAnsi="Arial" w:cs="Arial"/>
+          <w:sz w:val="24"/>
+          <w:szCs w:val="24"/>
+          <w:lang w:val="en-US"/>
+        </w:rPr>
+        <w:t xml:space="preserve">        if</w:t>
+      </w:r>
+      <w:proofErr w:type="gramStart"/>
+      <w:r>
+        <w:rPr>
+          <w:rFonts w:ascii="Arial" w:hAnsi="Arial" w:cs="Arial"/>
+          <w:sz w:val="24"/>
+          <w:szCs w:val="24"/>
+          <w:lang w:val="en-US"/>
+        </w:rPr>
+        <w:t>(!root</w:t>
+      </w:r>
+      <w:proofErr w:type="gramEnd"/>
+      <w:r>
+        <w:rPr>
+          <w:rFonts w:ascii="Arial" w:hAnsi="Arial" w:cs="Arial"/>
+          <w:sz w:val="24"/>
+          <w:szCs w:val="24"/>
+          <w:lang w:val="en-US"/>
+        </w:rPr>
+        <w:t>) return 0;</w:t>
+      </w:r>
+    </w:p>
+    <w:p>
+      <w:pPr>
+        <w:rPr>
+          <w:rFonts w:ascii="Arial" w:hAnsi="Arial" w:cs="Arial"/>
+          <w:sz w:val="24"/>
+          <w:szCs w:val="24"/>
+          <w:lang w:val="en-US"/>
+        </w:rPr>
+      </w:pPr>
+      <w:r>
+        <w:rPr>
+          <w:rFonts w:ascii="Arial" w:hAnsi="Arial" w:cs="Arial"/>
+          <w:sz w:val="24"/>
+          <w:szCs w:val="24"/>
+          <w:lang w:val="en-US"/>
+        </w:rPr>
+        <w:t xml:space="preserve">        int </w:t>
+      </w:r>
+      <w:proofErr w:type="spellStart"/>
+      <w:r>
+        <w:rPr>
+          <w:rFonts w:ascii="Arial" w:hAnsi="Arial" w:cs="Arial"/>
+          <w:sz w:val="24"/>
+          <w:szCs w:val="24"/>
+          <w:lang w:val="en-US"/>
+        </w:rPr>
+        <w:t>lh</w:t>
+      </w:r>
+      <w:proofErr w:type="spellEnd"/>
+      <w:r>
+        <w:rPr>
+          <w:rFonts w:ascii="Arial" w:hAnsi="Arial" w:cs="Arial"/>
+          <w:sz w:val="24"/>
+          <w:szCs w:val="24"/>
+          <w:lang w:val="en-US"/>
+        </w:rPr>
+        <w:t xml:space="preserve"> = recFunc1(root);</w:t>
+      </w:r>
+    </w:p>
+    <w:p>
+      <w:pPr>
+        <w:rPr>
+          <w:rFonts w:ascii="Arial" w:hAnsi="Arial" w:cs="Arial"/>
+          <w:sz w:val="24"/>
+          <w:szCs w:val="24"/>
+          <w:lang w:val="en-US"/>
+        </w:rPr>
+      </w:pPr>
+      <w:r>
+        <w:rPr>
+          <w:rFonts w:ascii="Arial" w:hAnsi="Arial" w:cs="Arial"/>
+          <w:sz w:val="24"/>
+          <w:szCs w:val="24"/>
+          <w:lang w:val="en-US"/>
+        </w:rPr>
+        <w:t xml:space="preserve">        int rh = recFunc2(root);</w:t>
+      </w:r>
+    </w:p>
+    <w:p>
+      <w:pPr>
+        <w:rPr>
+          <w:rFonts w:ascii="Arial" w:hAnsi="Arial" w:cs="Arial"/>
+          <w:sz w:val="24"/>
+          <w:szCs w:val="24"/>
+          <w:lang w:val="en-US"/>
+        </w:rPr>
+      </w:pPr>
+      <w:r>
+        <w:rPr>
+          <w:rFonts w:ascii="Arial" w:hAnsi="Arial" w:cs="Arial"/>
+          <w:sz w:val="24"/>
+          <w:szCs w:val="24"/>
+          <w:lang w:val="en-US"/>
+        </w:rPr>
+        <w:t xml:space="preserve">        </w:t>
+      </w:r>
+      <w:proofErr w:type="gramStart"/>
+      <w:r>
+        <w:rPr>
+          <w:rFonts w:ascii="Arial" w:hAnsi="Arial" w:cs="Arial"/>
+          <w:sz w:val="24"/>
+          <w:szCs w:val="24"/>
+          <w:lang w:val="en-US"/>
+        </w:rPr>
+        <w:t>if(</w:t>
+      </w:r>
+      <w:proofErr w:type="spellStart"/>
+      <w:proofErr w:type="gramEnd"/>
+      <w:r>
+        <w:rPr>
+          <w:rFonts w:ascii="Arial" w:hAnsi="Arial" w:cs="Arial"/>
+          <w:sz w:val="24"/>
+          <w:szCs w:val="24"/>
+          <w:lang w:val="en-US"/>
+        </w:rPr>
+        <w:t>lh</w:t>
+      </w:r>
+      <w:proofErr w:type="spellEnd"/>
+      <w:r>
+        <w:rPr>
+          <w:rFonts w:ascii="Arial" w:hAnsi="Arial" w:cs="Arial"/>
+          <w:sz w:val="24"/>
+          <w:szCs w:val="24"/>
+          <w:lang w:val="en-US"/>
+        </w:rPr>
+        <w:t xml:space="preserve"> == rh) return (1 &lt;&lt; </w:t>
+      </w:r>
+      <w:proofErr w:type="spellStart"/>
+      <w:r>
+        <w:rPr>
+          <w:rFonts w:ascii="Arial" w:hAnsi="Arial" w:cs="Arial"/>
+          <w:sz w:val="24"/>
+          <w:szCs w:val="24"/>
+          <w:lang w:val="en-US"/>
+        </w:rPr>
+        <w:t>lh</w:t>
+      </w:r>
+      <w:proofErr w:type="spellEnd"/>
+      <w:r>
+        <w:rPr>
+          <w:rFonts w:ascii="Arial" w:hAnsi="Arial" w:cs="Arial"/>
+          <w:sz w:val="24"/>
+          <w:szCs w:val="24"/>
+          <w:lang w:val="en-US"/>
+        </w:rPr>
+        <w:t>) - 1;</w:t>
+      </w:r>
+    </w:p>
+    <w:p>
+      <w:pPr>
+        <w:rPr>
+          <w:rFonts w:ascii="Arial" w:hAnsi="Arial" w:cs="Arial"/>
+          <w:sz w:val="24"/>
+          <w:szCs w:val="24"/>
+          <w:lang w:val="en-US"/>
+        </w:rPr>
+      </w:pPr>
+    </w:p>
+    <w:p>
+      <w:pPr>
+        <w:rPr>
+          <w:rFonts w:ascii="Arial" w:hAnsi="Arial" w:cs="Arial"/>
+          <w:sz w:val="24"/>
+          <w:szCs w:val="24"/>
+          <w:lang w:val="en-US"/>
+        </w:rPr>
+      </w:pPr>
+      <w:r>
+        <w:rPr>
+          <w:rFonts w:ascii="Arial" w:hAnsi="Arial" w:cs="Arial"/>
+          <w:sz w:val="24"/>
+          <w:szCs w:val="24"/>
+          <w:lang w:val="en-US"/>
+        </w:rPr>
+        <w:t xml:space="preserve">        return 1 + </w:t>
+      </w:r>
+      <w:proofErr w:type="gramStart"/>
+      <w:r>
+        <w:rPr>
+          <w:rFonts w:ascii="Arial" w:hAnsi="Arial" w:cs="Arial"/>
+          <w:sz w:val="24"/>
+          <w:szCs w:val="24"/>
+          <w:lang w:val="en-US"/>
+        </w:rPr>
+        <w:t xml:space="preserve">( </w:t>
+      </w:r>
+      <w:proofErr w:type="spellStart"/>
+      <w:r>
+        <w:rPr>
+          <w:rFonts w:ascii="Arial" w:hAnsi="Arial" w:cs="Arial"/>
+          <w:sz w:val="24"/>
+          <w:szCs w:val="24"/>
+          <w:lang w:val="en-US"/>
+        </w:rPr>
+        <w:t>countNodes</w:t>
+      </w:r>
+      <w:proofErr w:type="spellEnd"/>
+      <w:proofErr w:type="gramEnd"/>
+      <w:r>
+        <w:rPr>
+          <w:rFonts w:ascii="Arial" w:hAnsi="Arial" w:cs="Arial"/>
+          <w:sz w:val="24"/>
+          <w:szCs w:val="24"/>
+          <w:lang w:val="en-US"/>
+        </w:rPr>
+        <w:t xml:space="preserve">(root-&gt;left) + </w:t>
+      </w:r>
+      <w:proofErr w:type="spellStart"/>
+      <w:r>
+        <w:rPr>
+          <w:rFonts w:ascii="Arial" w:hAnsi="Arial" w:cs="Arial"/>
+          <w:sz w:val="24"/>
+          <w:szCs w:val="24"/>
+          <w:lang w:val="en-US"/>
+        </w:rPr>
+        <w:t>countNodes</w:t>
+      </w:r>
+      <w:proofErr w:type="spellEnd"/>
+      <w:r>
+        <w:rPr>
+          <w:rFonts w:ascii="Arial" w:hAnsi="Arial" w:cs="Arial"/>
+          <w:sz w:val="24"/>
+          <w:szCs w:val="24"/>
+          <w:lang w:val="en-US"/>
+        </w:rPr>
+        <w:t>(root-&gt;right));</w:t>
       </w:r>
     </w:p>
     <w:p>

</xml_diff>

<commit_message>
solved 2 basic questions
</commit_message>
<xml_diff>
--- a/Tree/Docs/Tree Medium Questions.docx
+++ b/Tree/Docs/Tree Medium Questions.docx
@@ -13917,6 +13917,791 @@
     </w:p>
     <w:p>
       <w:pPr>
+        <w:rPr>
+          <w:rFonts w:ascii="Arial" w:hAnsi="Arial" w:cs="Arial"/>
+          <w:sz w:val="24"/>
+          <w:szCs w:val="24"/>
+          <w:lang w:val="en-US"/>
+        </w:rPr>
+      </w:pPr>
+    </w:p>
+    <w:p>
+      <w:pPr>
+        <w:pStyle w:val="Heading1"/>
+        <w:rPr>
+          <w:rFonts w:ascii="Arial" w:hAnsi="Arial" w:cs="Arial"/>
+          <w:b/>
+          <w:bCs/>
+          <w:sz w:val="36"/>
+          <w:szCs w:val="36"/>
+          <w:lang w:val="en-US"/>
+        </w:rPr>
+      </w:pPr>
+      <w:r>
+        <w:rPr>
+          <w:rFonts w:ascii="Arial" w:hAnsi="Arial" w:cs="Arial"/>
+          <w:b/>
+          <w:bCs/>
+          <w:sz w:val="36"/>
+          <w:szCs w:val="36"/>
+          <w:lang w:val="en-US"/>
+        </w:rPr>
+        <w:t>Sum Root to Leaf Numbers</w:t>
+      </w:r>
+    </w:p>
+    <w:p>
+      <w:pPr>
+        <w:rPr>
+          <w:rFonts w:ascii="Arial" w:hAnsi="Arial" w:cs="Arial"/>
+          <w:sz w:val="24"/>
+          <w:szCs w:val="24"/>
+          <w:lang w:val="en-US"/>
+        </w:rPr>
+      </w:pPr>
+    </w:p>
+    <w:p>
+      <w:pPr>
+        <w:rPr>
+          <w:rFonts w:ascii="Arial" w:hAnsi="Arial" w:cs="Arial"/>
+          <w:sz w:val="24"/>
+          <w:szCs w:val="24"/>
+          <w:lang w:val="en-US"/>
+        </w:rPr>
+      </w:pPr>
+      <w:r>
+        <w:rPr>
+          <w:rFonts w:ascii="Arial" w:hAnsi="Arial" w:cs="Arial"/>
+          <w:sz w:val="24"/>
+          <w:szCs w:val="24"/>
+          <w:lang w:val="en-US"/>
+        </w:rPr>
+        <w:t>class Solution {</w:t>
+      </w:r>
+    </w:p>
+    <w:p>
+      <w:pPr>
+        <w:rPr>
+          <w:rFonts w:ascii="Arial" w:hAnsi="Arial" w:cs="Arial"/>
+          <w:sz w:val="24"/>
+          <w:szCs w:val="24"/>
+          <w:lang w:val="en-US"/>
+        </w:rPr>
+      </w:pPr>
+      <w:r>
+        <w:rPr>
+          <w:rFonts w:ascii="Arial" w:hAnsi="Arial" w:cs="Arial"/>
+          <w:sz w:val="24"/>
+          <w:szCs w:val="24"/>
+          <w:lang w:val="en-US"/>
+        </w:rPr>
+        <w:t xml:space="preserve">    int </w:t>
+      </w:r>
+      <w:proofErr w:type="spellStart"/>
+      <w:r>
+        <w:rPr>
+          <w:rFonts w:ascii="Arial" w:hAnsi="Arial" w:cs="Arial"/>
+          <w:sz w:val="24"/>
+          <w:szCs w:val="24"/>
+          <w:lang w:val="en-US"/>
+        </w:rPr>
+        <w:t>ans</w:t>
+      </w:r>
+      <w:proofErr w:type="spellEnd"/>
+      <w:r>
+        <w:rPr>
+          <w:rFonts w:ascii="Arial" w:hAnsi="Arial" w:cs="Arial"/>
+          <w:sz w:val="24"/>
+          <w:szCs w:val="24"/>
+          <w:lang w:val="en-US"/>
+        </w:rPr>
+        <w:t xml:space="preserve"> = 0;</w:t>
+      </w:r>
+    </w:p>
+    <w:p>
+      <w:pPr>
+        <w:rPr>
+          <w:rFonts w:ascii="Arial" w:hAnsi="Arial" w:cs="Arial"/>
+          <w:sz w:val="24"/>
+          <w:szCs w:val="24"/>
+          <w:lang w:val="en-US"/>
+        </w:rPr>
+      </w:pPr>
+      <w:r>
+        <w:rPr>
+          <w:rFonts w:ascii="Arial" w:hAnsi="Arial" w:cs="Arial"/>
+          <w:sz w:val="24"/>
+          <w:szCs w:val="24"/>
+          <w:lang w:val="en-US"/>
+        </w:rPr>
+        <w:t xml:space="preserve">    void </w:t>
+      </w:r>
+      <w:proofErr w:type="spellStart"/>
+      <w:proofErr w:type="gramStart"/>
+      <w:r>
+        <w:rPr>
+          <w:rFonts w:ascii="Arial" w:hAnsi="Arial" w:cs="Arial"/>
+          <w:sz w:val="24"/>
+          <w:szCs w:val="24"/>
+          <w:lang w:val="en-US"/>
+        </w:rPr>
+        <w:t>recFunc</w:t>
+      </w:r>
+      <w:proofErr w:type="spellEnd"/>
+      <w:r>
+        <w:rPr>
+          <w:rFonts w:ascii="Arial" w:hAnsi="Arial" w:cs="Arial"/>
+          <w:sz w:val="24"/>
+          <w:szCs w:val="24"/>
+          <w:lang w:val="en-US"/>
+        </w:rPr>
+        <w:t>(</w:t>
+      </w:r>
+      <w:proofErr w:type="spellStart"/>
+      <w:proofErr w:type="gramEnd"/>
+      <w:r>
+        <w:rPr>
+          <w:rFonts w:ascii="Arial" w:hAnsi="Arial" w:cs="Arial"/>
+          <w:sz w:val="24"/>
+          <w:szCs w:val="24"/>
+          <w:lang w:val="en-US"/>
+        </w:rPr>
+        <w:t>TreeNode</w:t>
+      </w:r>
+      <w:proofErr w:type="spellEnd"/>
+      <w:r>
+        <w:rPr>
+          <w:rFonts w:ascii="Arial" w:hAnsi="Arial" w:cs="Arial"/>
+          <w:sz w:val="24"/>
+          <w:szCs w:val="24"/>
+          <w:lang w:val="en-US"/>
+        </w:rPr>
+        <w:t xml:space="preserve"> *root, int </w:t>
+      </w:r>
+      <w:proofErr w:type="spellStart"/>
+      <w:r>
+        <w:rPr>
+          <w:rFonts w:ascii="Arial" w:hAnsi="Arial" w:cs="Arial"/>
+          <w:sz w:val="24"/>
+          <w:szCs w:val="24"/>
+          <w:lang w:val="en-US"/>
+        </w:rPr>
+        <w:t>val</w:t>
+      </w:r>
+      <w:proofErr w:type="spellEnd"/>
+      <w:r>
+        <w:rPr>
+          <w:rFonts w:ascii="Arial" w:hAnsi="Arial" w:cs="Arial"/>
+          <w:sz w:val="24"/>
+          <w:szCs w:val="24"/>
+          <w:lang w:val="en-US"/>
+        </w:rPr>
+        <w:t>) {</w:t>
+      </w:r>
+    </w:p>
+    <w:p>
+      <w:pPr>
+        <w:rPr>
+          <w:rFonts w:ascii="Arial" w:hAnsi="Arial" w:cs="Arial"/>
+          <w:sz w:val="24"/>
+          <w:szCs w:val="24"/>
+          <w:lang w:val="en-US"/>
+        </w:rPr>
+      </w:pPr>
+      <w:r>
+        <w:rPr>
+          <w:rFonts w:ascii="Arial" w:hAnsi="Arial" w:cs="Arial"/>
+          <w:sz w:val="24"/>
+          <w:szCs w:val="24"/>
+          <w:lang w:val="en-US"/>
+        </w:rPr>
+        <w:t xml:space="preserve">        if</w:t>
+      </w:r>
+      <w:proofErr w:type="gramStart"/>
+      <w:r>
+        <w:rPr>
+          <w:rFonts w:ascii="Arial" w:hAnsi="Arial" w:cs="Arial"/>
+          <w:sz w:val="24"/>
+          <w:szCs w:val="24"/>
+          <w:lang w:val="en-US"/>
+        </w:rPr>
+        <w:t>(!root</w:t>
+      </w:r>
+      <w:proofErr w:type="gramEnd"/>
+      <w:r>
+        <w:rPr>
+          <w:rFonts w:ascii="Arial" w:hAnsi="Arial" w:cs="Arial"/>
+          <w:sz w:val="24"/>
+          <w:szCs w:val="24"/>
+          <w:lang w:val="en-US"/>
+        </w:rPr>
+        <w:t>) return;</w:t>
+      </w:r>
+    </w:p>
+    <w:p>
+      <w:pPr>
+        <w:rPr>
+          <w:rFonts w:ascii="Arial" w:hAnsi="Arial" w:cs="Arial"/>
+          <w:sz w:val="24"/>
+          <w:szCs w:val="24"/>
+          <w:lang w:val="en-US"/>
+        </w:rPr>
+      </w:pPr>
+      <w:r>
+        <w:rPr>
+          <w:rFonts w:ascii="Arial" w:hAnsi="Arial" w:cs="Arial"/>
+          <w:sz w:val="24"/>
+          <w:szCs w:val="24"/>
+          <w:lang w:val="en-US"/>
+        </w:rPr>
+        <w:t xml:space="preserve">        </w:t>
+      </w:r>
+      <w:proofErr w:type="spellStart"/>
+      <w:r>
+        <w:rPr>
+          <w:rFonts w:ascii="Arial" w:hAnsi="Arial" w:cs="Arial"/>
+          <w:sz w:val="24"/>
+          <w:szCs w:val="24"/>
+          <w:lang w:val="en-US"/>
+        </w:rPr>
+        <w:t>val</w:t>
+      </w:r>
+      <w:proofErr w:type="spellEnd"/>
+      <w:r>
+        <w:rPr>
+          <w:rFonts w:ascii="Arial" w:hAnsi="Arial" w:cs="Arial"/>
+          <w:sz w:val="24"/>
+          <w:szCs w:val="24"/>
+          <w:lang w:val="en-US"/>
+        </w:rPr>
+        <w:t xml:space="preserve"> = (</w:t>
+      </w:r>
+      <w:proofErr w:type="spellStart"/>
+      <w:r>
+        <w:rPr>
+          <w:rFonts w:ascii="Arial" w:hAnsi="Arial" w:cs="Arial"/>
+          <w:sz w:val="24"/>
+          <w:szCs w:val="24"/>
+          <w:lang w:val="en-US"/>
+        </w:rPr>
+        <w:t>val</w:t>
+      </w:r>
+      <w:proofErr w:type="spellEnd"/>
+      <w:r>
+        <w:rPr>
+          <w:rFonts w:ascii="Arial" w:hAnsi="Arial" w:cs="Arial"/>
+          <w:sz w:val="24"/>
+          <w:szCs w:val="24"/>
+          <w:lang w:val="en-US"/>
+        </w:rPr>
+        <w:t xml:space="preserve"> * 10) + root-&gt;</w:t>
+      </w:r>
+      <w:proofErr w:type="spellStart"/>
+      <w:r>
+        <w:rPr>
+          <w:rFonts w:ascii="Arial" w:hAnsi="Arial" w:cs="Arial"/>
+          <w:sz w:val="24"/>
+          <w:szCs w:val="24"/>
+          <w:lang w:val="en-US"/>
+        </w:rPr>
+        <w:t>val</w:t>
+      </w:r>
+      <w:proofErr w:type="spellEnd"/>
+      <w:r>
+        <w:rPr>
+          <w:rFonts w:ascii="Arial" w:hAnsi="Arial" w:cs="Arial"/>
+          <w:sz w:val="24"/>
+          <w:szCs w:val="24"/>
+          <w:lang w:val="en-US"/>
+        </w:rPr>
+        <w:t>;</w:t>
+      </w:r>
+    </w:p>
+    <w:p>
+      <w:pPr>
+        <w:rPr>
+          <w:rFonts w:ascii="Arial" w:hAnsi="Arial" w:cs="Arial"/>
+          <w:sz w:val="24"/>
+          <w:szCs w:val="24"/>
+          <w:lang w:val="en-US"/>
+        </w:rPr>
+      </w:pPr>
+      <w:r>
+        <w:rPr>
+          <w:rFonts w:ascii="Arial" w:hAnsi="Arial" w:cs="Arial"/>
+          <w:sz w:val="24"/>
+          <w:szCs w:val="24"/>
+          <w:lang w:val="en-US"/>
+        </w:rPr>
+        <w:t xml:space="preserve">        if</w:t>
+      </w:r>
+      <w:proofErr w:type="gramStart"/>
+      <w:r>
+        <w:rPr>
+          <w:rFonts w:ascii="Arial" w:hAnsi="Arial" w:cs="Arial"/>
+          <w:sz w:val="24"/>
+          <w:szCs w:val="24"/>
+          <w:lang w:val="en-US"/>
+        </w:rPr>
+        <w:t>(!root</w:t>
+      </w:r>
+      <w:proofErr w:type="gramEnd"/>
+      <w:r>
+        <w:rPr>
+          <w:rFonts w:ascii="Arial" w:hAnsi="Arial" w:cs="Arial"/>
+          <w:sz w:val="24"/>
+          <w:szCs w:val="24"/>
+          <w:lang w:val="en-US"/>
+        </w:rPr>
+        <w:t>-&gt;left &amp;&amp; !root-&gt;right) {</w:t>
+      </w:r>
+    </w:p>
+    <w:p>
+      <w:pPr>
+        <w:rPr>
+          <w:rFonts w:ascii="Arial" w:hAnsi="Arial" w:cs="Arial"/>
+          <w:sz w:val="24"/>
+          <w:szCs w:val="24"/>
+          <w:lang w:val="en-US"/>
+        </w:rPr>
+      </w:pPr>
+      <w:r>
+        <w:rPr>
+          <w:rFonts w:ascii="Arial" w:hAnsi="Arial" w:cs="Arial"/>
+          <w:sz w:val="24"/>
+          <w:szCs w:val="24"/>
+          <w:lang w:val="en-US"/>
+        </w:rPr>
+        <w:t xml:space="preserve">            </w:t>
+      </w:r>
+      <w:proofErr w:type="spellStart"/>
+      <w:r>
+        <w:rPr>
+          <w:rFonts w:ascii="Arial" w:hAnsi="Arial" w:cs="Arial"/>
+          <w:sz w:val="24"/>
+          <w:szCs w:val="24"/>
+          <w:lang w:val="en-US"/>
+        </w:rPr>
+        <w:t>ans</w:t>
+      </w:r>
+      <w:proofErr w:type="spellEnd"/>
+      <w:r>
+        <w:rPr>
+          <w:rFonts w:ascii="Arial" w:hAnsi="Arial" w:cs="Arial"/>
+          <w:sz w:val="24"/>
+          <w:szCs w:val="24"/>
+          <w:lang w:val="en-US"/>
+        </w:rPr>
+        <w:t xml:space="preserve"> += </w:t>
+      </w:r>
+      <w:proofErr w:type="spellStart"/>
+      <w:r>
+        <w:rPr>
+          <w:rFonts w:ascii="Arial" w:hAnsi="Arial" w:cs="Arial"/>
+          <w:sz w:val="24"/>
+          <w:szCs w:val="24"/>
+          <w:lang w:val="en-US"/>
+        </w:rPr>
+        <w:t>val</w:t>
+      </w:r>
+      <w:proofErr w:type="spellEnd"/>
+      <w:r>
+        <w:rPr>
+          <w:rFonts w:ascii="Arial" w:hAnsi="Arial" w:cs="Arial"/>
+          <w:sz w:val="24"/>
+          <w:szCs w:val="24"/>
+          <w:lang w:val="en-US"/>
+        </w:rPr>
+        <w:t>;</w:t>
+      </w:r>
+    </w:p>
+    <w:p>
+      <w:pPr>
+        <w:rPr>
+          <w:rFonts w:ascii="Arial" w:hAnsi="Arial" w:cs="Arial"/>
+          <w:sz w:val="24"/>
+          <w:szCs w:val="24"/>
+          <w:lang w:val="en-US"/>
+        </w:rPr>
+      </w:pPr>
+      <w:r>
+        <w:rPr>
+          <w:rFonts w:ascii="Arial" w:hAnsi="Arial" w:cs="Arial"/>
+          <w:sz w:val="24"/>
+          <w:szCs w:val="24"/>
+          <w:lang w:val="en-US"/>
+        </w:rPr>
+        <w:t xml:space="preserve">            return;</w:t>
+      </w:r>
+    </w:p>
+    <w:p>
+      <w:pPr>
+        <w:rPr>
+          <w:rFonts w:ascii="Arial" w:hAnsi="Arial" w:cs="Arial"/>
+          <w:sz w:val="24"/>
+          <w:szCs w:val="24"/>
+          <w:lang w:val="en-US"/>
+        </w:rPr>
+      </w:pPr>
+      <w:r>
+        <w:rPr>
+          <w:rFonts w:ascii="Arial" w:hAnsi="Arial" w:cs="Arial"/>
+          <w:sz w:val="24"/>
+          <w:szCs w:val="24"/>
+          <w:lang w:val="en-US"/>
+        </w:rPr>
+        <w:lastRenderedPageBreak/>
+        <w:t xml:space="preserve">        }</w:t>
+      </w:r>
+    </w:p>
+    <w:p>
+      <w:pPr>
+        <w:rPr>
+          <w:rFonts w:ascii="Arial" w:hAnsi="Arial" w:cs="Arial"/>
+          <w:sz w:val="24"/>
+          <w:szCs w:val="24"/>
+          <w:lang w:val="en-US"/>
+        </w:rPr>
+      </w:pPr>
+      <w:r>
+        <w:rPr>
+          <w:rFonts w:ascii="Arial" w:hAnsi="Arial" w:cs="Arial"/>
+          <w:sz w:val="24"/>
+          <w:szCs w:val="24"/>
+          <w:lang w:val="en-US"/>
+        </w:rPr>
+        <w:t xml:space="preserve">        </w:t>
+      </w:r>
+      <w:proofErr w:type="spellStart"/>
+      <w:r>
+        <w:rPr>
+          <w:rFonts w:ascii="Arial" w:hAnsi="Arial" w:cs="Arial"/>
+          <w:sz w:val="24"/>
+          <w:szCs w:val="24"/>
+          <w:lang w:val="en-US"/>
+        </w:rPr>
+        <w:t>recFunc</w:t>
+      </w:r>
+      <w:proofErr w:type="spellEnd"/>
+      <w:r>
+        <w:rPr>
+          <w:rFonts w:ascii="Arial" w:hAnsi="Arial" w:cs="Arial"/>
+          <w:sz w:val="24"/>
+          <w:szCs w:val="24"/>
+          <w:lang w:val="en-US"/>
+        </w:rPr>
+        <w:t xml:space="preserve">(root-&gt;left, </w:t>
+      </w:r>
+      <w:proofErr w:type="spellStart"/>
+      <w:r>
+        <w:rPr>
+          <w:rFonts w:ascii="Arial" w:hAnsi="Arial" w:cs="Arial"/>
+          <w:sz w:val="24"/>
+          <w:szCs w:val="24"/>
+          <w:lang w:val="en-US"/>
+        </w:rPr>
+        <w:t>val</w:t>
+      </w:r>
+      <w:proofErr w:type="spellEnd"/>
+      <w:r>
+        <w:rPr>
+          <w:rFonts w:ascii="Arial" w:hAnsi="Arial" w:cs="Arial"/>
+          <w:sz w:val="24"/>
+          <w:szCs w:val="24"/>
+          <w:lang w:val="en-US"/>
+        </w:rPr>
+        <w:t>);</w:t>
+      </w:r>
+    </w:p>
+    <w:p>
+      <w:pPr>
+        <w:rPr>
+          <w:rFonts w:ascii="Arial" w:hAnsi="Arial" w:cs="Arial"/>
+          <w:sz w:val="24"/>
+          <w:szCs w:val="24"/>
+          <w:lang w:val="en-US"/>
+        </w:rPr>
+      </w:pPr>
+      <w:r>
+        <w:rPr>
+          <w:rFonts w:ascii="Arial" w:hAnsi="Arial" w:cs="Arial"/>
+          <w:sz w:val="24"/>
+          <w:szCs w:val="24"/>
+          <w:lang w:val="en-US"/>
+        </w:rPr>
+        <w:t xml:space="preserve">        </w:t>
+      </w:r>
+      <w:proofErr w:type="spellStart"/>
+      <w:r>
+        <w:rPr>
+          <w:rFonts w:ascii="Arial" w:hAnsi="Arial" w:cs="Arial"/>
+          <w:sz w:val="24"/>
+          <w:szCs w:val="24"/>
+          <w:lang w:val="en-US"/>
+        </w:rPr>
+        <w:t>recFunc</w:t>
+      </w:r>
+      <w:proofErr w:type="spellEnd"/>
+      <w:r>
+        <w:rPr>
+          <w:rFonts w:ascii="Arial" w:hAnsi="Arial" w:cs="Arial"/>
+          <w:sz w:val="24"/>
+          <w:szCs w:val="24"/>
+          <w:lang w:val="en-US"/>
+        </w:rPr>
+        <w:t xml:space="preserve">(root-&gt;right, </w:t>
+      </w:r>
+      <w:proofErr w:type="spellStart"/>
+      <w:r>
+        <w:rPr>
+          <w:rFonts w:ascii="Arial" w:hAnsi="Arial" w:cs="Arial"/>
+          <w:sz w:val="24"/>
+          <w:szCs w:val="24"/>
+          <w:lang w:val="en-US"/>
+        </w:rPr>
+        <w:t>val</w:t>
+      </w:r>
+      <w:proofErr w:type="spellEnd"/>
+      <w:r>
+        <w:rPr>
+          <w:rFonts w:ascii="Arial" w:hAnsi="Arial" w:cs="Arial"/>
+          <w:sz w:val="24"/>
+          <w:szCs w:val="24"/>
+          <w:lang w:val="en-US"/>
+        </w:rPr>
+        <w:t>);</w:t>
+      </w:r>
+    </w:p>
+    <w:p>
+      <w:pPr>
+        <w:rPr>
+          <w:rFonts w:ascii="Arial" w:hAnsi="Arial" w:cs="Arial"/>
+          <w:sz w:val="24"/>
+          <w:szCs w:val="24"/>
+          <w:lang w:val="en-US"/>
+        </w:rPr>
+      </w:pPr>
+      <w:r>
+        <w:rPr>
+          <w:rFonts w:ascii="Arial" w:hAnsi="Arial" w:cs="Arial"/>
+          <w:sz w:val="24"/>
+          <w:szCs w:val="24"/>
+          <w:lang w:val="en-US"/>
+        </w:rPr>
+        <w:t xml:space="preserve">    }</w:t>
+      </w:r>
+    </w:p>
+    <w:p>
+      <w:pPr>
+        <w:rPr>
+          <w:rFonts w:ascii="Arial" w:hAnsi="Arial" w:cs="Arial"/>
+          <w:sz w:val="24"/>
+          <w:szCs w:val="24"/>
+          <w:lang w:val="en-US"/>
+        </w:rPr>
+      </w:pPr>
+      <w:r>
+        <w:rPr>
+          <w:rFonts w:ascii="Arial" w:hAnsi="Arial" w:cs="Arial"/>
+          <w:sz w:val="24"/>
+          <w:szCs w:val="24"/>
+          <w:lang w:val="en-US"/>
+        </w:rPr>
+        <w:t>public:</w:t>
+      </w:r>
+    </w:p>
+    <w:p>
+      <w:pPr>
+        <w:rPr>
+          <w:rFonts w:ascii="Arial" w:hAnsi="Arial" w:cs="Arial"/>
+          <w:sz w:val="24"/>
+          <w:szCs w:val="24"/>
+          <w:lang w:val="en-US"/>
+        </w:rPr>
+      </w:pPr>
+      <w:r>
+        <w:rPr>
+          <w:rFonts w:ascii="Arial" w:hAnsi="Arial" w:cs="Arial"/>
+          <w:sz w:val="24"/>
+          <w:szCs w:val="24"/>
+          <w:lang w:val="en-US"/>
+        </w:rPr>
+        <w:t xml:space="preserve">    int </w:t>
+      </w:r>
+      <w:proofErr w:type="spellStart"/>
+      <w:proofErr w:type="gramStart"/>
+      <w:r>
+        <w:rPr>
+          <w:rFonts w:ascii="Arial" w:hAnsi="Arial" w:cs="Arial"/>
+          <w:sz w:val="24"/>
+          <w:szCs w:val="24"/>
+          <w:lang w:val="en-US"/>
+        </w:rPr>
+        <w:t>sumNumbers</w:t>
+      </w:r>
+      <w:proofErr w:type="spellEnd"/>
+      <w:r>
+        <w:rPr>
+          <w:rFonts w:ascii="Arial" w:hAnsi="Arial" w:cs="Arial"/>
+          <w:sz w:val="24"/>
+          <w:szCs w:val="24"/>
+          <w:lang w:val="en-US"/>
+        </w:rPr>
+        <w:t>(</w:t>
+      </w:r>
+      <w:proofErr w:type="spellStart"/>
+      <w:proofErr w:type="gramEnd"/>
+      <w:r>
+        <w:rPr>
+          <w:rFonts w:ascii="Arial" w:hAnsi="Arial" w:cs="Arial"/>
+          <w:sz w:val="24"/>
+          <w:szCs w:val="24"/>
+          <w:lang w:val="en-US"/>
+        </w:rPr>
+        <w:t>TreeNode</w:t>
+      </w:r>
+      <w:proofErr w:type="spellEnd"/>
+      <w:r>
+        <w:rPr>
+          <w:rFonts w:ascii="Arial" w:hAnsi="Arial" w:cs="Arial"/>
+          <w:sz w:val="24"/>
+          <w:szCs w:val="24"/>
+          <w:lang w:val="en-US"/>
+        </w:rPr>
+        <w:t>* root) {</w:t>
+      </w:r>
+    </w:p>
+    <w:p>
+      <w:pPr>
+        <w:rPr>
+          <w:rFonts w:ascii="Arial" w:hAnsi="Arial" w:cs="Arial"/>
+          <w:sz w:val="24"/>
+          <w:szCs w:val="24"/>
+          <w:lang w:val="en-US"/>
+        </w:rPr>
+      </w:pPr>
+      <w:r>
+        <w:rPr>
+          <w:rFonts w:ascii="Arial" w:hAnsi="Arial" w:cs="Arial"/>
+          <w:sz w:val="24"/>
+          <w:szCs w:val="24"/>
+          <w:lang w:val="en-US"/>
+        </w:rPr>
+        <w:t xml:space="preserve">        </w:t>
+      </w:r>
+      <w:proofErr w:type="spellStart"/>
+      <w:proofErr w:type="gramStart"/>
+      <w:r>
+        <w:rPr>
+          <w:rFonts w:ascii="Arial" w:hAnsi="Arial" w:cs="Arial"/>
+          <w:sz w:val="24"/>
+          <w:szCs w:val="24"/>
+          <w:lang w:val="en-US"/>
+        </w:rPr>
+        <w:t>recFunc</w:t>
+      </w:r>
+      <w:proofErr w:type="spellEnd"/>
+      <w:r>
+        <w:rPr>
+          <w:rFonts w:ascii="Arial" w:hAnsi="Arial" w:cs="Arial"/>
+          <w:sz w:val="24"/>
+          <w:szCs w:val="24"/>
+          <w:lang w:val="en-US"/>
+        </w:rPr>
+        <w:t>(</w:t>
+      </w:r>
+      <w:proofErr w:type="gramEnd"/>
+      <w:r>
+        <w:rPr>
+          <w:rFonts w:ascii="Arial" w:hAnsi="Arial" w:cs="Arial"/>
+          <w:sz w:val="24"/>
+          <w:szCs w:val="24"/>
+          <w:lang w:val="en-US"/>
+        </w:rPr>
+        <w:t>root, 0);</w:t>
+      </w:r>
+    </w:p>
+    <w:p>
+      <w:pPr>
+        <w:rPr>
+          <w:rFonts w:ascii="Arial" w:hAnsi="Arial" w:cs="Arial"/>
+          <w:sz w:val="24"/>
+          <w:szCs w:val="24"/>
+          <w:lang w:val="en-US"/>
+        </w:rPr>
+      </w:pPr>
+      <w:r>
+        <w:rPr>
+          <w:rFonts w:ascii="Arial" w:hAnsi="Arial" w:cs="Arial"/>
+          <w:sz w:val="24"/>
+          <w:szCs w:val="24"/>
+          <w:lang w:val="en-US"/>
+        </w:rPr>
+        <w:t xml:space="preserve">        return </w:t>
+      </w:r>
+      <w:proofErr w:type="spellStart"/>
+      <w:r>
+        <w:rPr>
+          <w:rFonts w:ascii="Arial" w:hAnsi="Arial" w:cs="Arial"/>
+          <w:sz w:val="24"/>
+          <w:szCs w:val="24"/>
+          <w:lang w:val="en-US"/>
+        </w:rPr>
+        <w:t>ans</w:t>
+      </w:r>
+      <w:proofErr w:type="spellEnd"/>
+      <w:r>
+        <w:rPr>
+          <w:rFonts w:ascii="Arial" w:hAnsi="Arial" w:cs="Arial"/>
+          <w:sz w:val="24"/>
+          <w:szCs w:val="24"/>
+          <w:lang w:val="en-US"/>
+        </w:rPr>
+        <w:t>;</w:t>
+      </w:r>
+    </w:p>
+    <w:p>
+      <w:pPr>
+        <w:rPr>
+          <w:rFonts w:ascii="Arial" w:hAnsi="Arial" w:cs="Arial"/>
+          <w:sz w:val="24"/>
+          <w:szCs w:val="24"/>
+          <w:lang w:val="en-US"/>
+        </w:rPr>
+      </w:pPr>
+      <w:r>
+        <w:rPr>
+          <w:rFonts w:ascii="Arial" w:hAnsi="Arial" w:cs="Arial"/>
+          <w:sz w:val="24"/>
+          <w:szCs w:val="24"/>
+          <w:lang w:val="en-US"/>
+        </w:rPr>
+        <w:t xml:space="preserve">    }</w:t>
+      </w:r>
+    </w:p>
+    <w:p>
+      <w:pPr>
+        <w:rPr>
+          <w:rFonts w:ascii="Arial" w:hAnsi="Arial" w:cs="Arial"/>
+          <w:sz w:val="24"/>
+          <w:szCs w:val="24"/>
+          <w:lang w:val="en-US"/>
+        </w:rPr>
+      </w:pPr>
+      <w:r>
+        <w:rPr>
+          <w:rFonts w:ascii="Arial" w:hAnsi="Arial" w:cs="Arial"/>
+          <w:sz w:val="24"/>
+          <w:szCs w:val="24"/>
+          <w:lang w:val="en-US"/>
+        </w:rPr>
+        <w:t>};</w:t>
+      </w:r>
+    </w:p>
+    <w:p>
+      <w:pPr>
+        <w:pBdr>
+          <w:bottom w:val="single" w:sz="6" w:space="1" w:color="auto"/>
+        </w:pBdr>
         <w:rPr>
           <w:rFonts w:ascii="Arial" w:hAnsi="Arial" w:cs="Arial"/>
           <w:sz w:val="24"/>

</xml_diff>